<commit_message>
Práce na CPU pipeline
</commit_message>
<xml_diff>
--- a/Dokumentace/fulltext.docx
+++ b/Dokumentace/fulltext.docx
@@ -1747,7 +1747,7 @@
           <w:rPr>
             <w:webHidden/>
           </w:rPr>
-          <w:t>23</w:t>
+          <w:t>25</w:t>
         </w:r>
         <w:r>
           <w:rPr>
@@ -2153,7 +2153,7 @@
           <w:rPr>
             <w:webHidden/>
           </w:rPr>
-          <w:t>24</w:t>
+          <w:t>26</w:t>
         </w:r>
         <w:r>
           <w:rPr>
@@ -2211,7 +2211,7 @@
           <w:rPr>
             <w:webHidden/>
           </w:rPr>
-          <w:t>28</w:t>
+          <w:t>30</w:t>
         </w:r>
         <w:r>
           <w:rPr>
@@ -2269,7 +2269,7 @@
           <w:rPr>
             <w:webHidden/>
           </w:rPr>
-          <w:t>29</w:t>
+          <w:t>31</w:t>
         </w:r>
         <w:r>
           <w:rPr>
@@ -2327,7 +2327,7 @@
           <w:rPr>
             <w:webHidden/>
           </w:rPr>
-          <w:t>30</w:t>
+          <w:t>32</w:t>
         </w:r>
         <w:r>
           <w:rPr>
@@ -2385,7 +2385,7 @@
           <w:rPr>
             <w:webHidden/>
           </w:rPr>
-          <w:t>31</w:t>
+          <w:t>33</w:t>
         </w:r>
         <w:r>
           <w:rPr>
@@ -2443,7 +2443,7 @@
           <w:rPr>
             <w:webHidden/>
           </w:rPr>
-          <w:t>32</w:t>
+          <w:t>34</w:t>
         </w:r>
         <w:r>
           <w:rPr>
@@ -2570,15 +2570,7 @@
         <w:t>.</w:t>
       </w:r>
       <w:r>
-        <w:t xml:space="preserve"> Rovněž je třeba se zabývat tématem </w:t>
-      </w:r>
-      <w:proofErr w:type="spellStart"/>
-      <w:r>
-        <w:t>mikroarchitektury</w:t>
-      </w:r>
-      <w:proofErr w:type="spellEnd"/>
-      <w:r>
-        <w:t xml:space="preserve"> počítače, jelikož jeho znalost je pro využití v této oblasti kritická.</w:t>
+        <w:t xml:space="preserve"> Rovněž je třeba se zabývat tématem mikroarchitektury počítače, jelikož jeho znalost je pro využití v této oblasti kritická.</w:t>
       </w:r>
       <w:r>
         <w:t xml:space="preserve"> V praktické části</w:t>
@@ -2666,15 +2658,7 @@
         <w:t xml:space="preserve"> V žádném případě se nejedná o něco, co by nebylo použito v minulosti, byť například pod jiným jménem.</w:t>
       </w:r>
       <w:r>
-        <w:t xml:space="preserve"> Ačkoliv nejde o nový koncept, samotný pojem „data-</w:t>
-      </w:r>
-      <w:proofErr w:type="spellStart"/>
-      <w:r>
-        <w:t>oriented</w:t>
-      </w:r>
-      <w:proofErr w:type="spellEnd"/>
-      <w:r>
-        <w:t xml:space="preserve">“ se ve vývojářských kruzích začal vyskytovat teprve nedávno. I z tohoto důvodu je třeba při této diplomové práci využít omezené množství knih, které se zabývají tímto tématem, ovšem také větší množství záznamů přednášek z programátorských konferencí. Navíc si může člověk při studiu této problematiky všimnout, že každý řečník či autor si pod tímto pojmem představuje něco trochu jiného. Některé koncepty může </w:t>
+        <w:t xml:space="preserve"> Ačkoliv nejde o nový koncept, samotný pojem „data-oriented“ se ve vývojářských kruzích začal vyskytovat teprve nedávno. I z tohoto důvodu je třeba při této diplomové práci využít omezené množství knih, které se zabývají tímto tématem, ovšem také větší množství záznamů přednášek z programátorských konferencí. Navíc si může člověk při studiu této problematiky všimnout, že každý řečník či autor si pod tímto pojmem představuje něco trochu jiného. Některé koncepty může </w:t>
       </w:r>
       <w:r>
         <w:t>zcela zanedbat a také může představit něco, o čem nikdo před ním nemluvil.</w:t>
@@ -2693,28 +2677,15 @@
         <w:t>„Datově orientovaný návrh je dovednost navrhnout software pomocí vývoje transformací pro data v řádné formě, kde řádná forma je řízena cílovým hardwarem a transformacemi, které na něm běží.“ [TODO</w:t>
       </w:r>
       <w:r>
-        <w:t xml:space="preserve"> </w:t>
-      </w:r>
-      <w:proofErr w:type="spellStart"/>
-      <w:r>
-        <w:t>dodmain</w:t>
-      </w:r>
-      <w:proofErr w:type="spellEnd"/>
+        <w:t xml:space="preserve"> dodmain</w:t>
+      </w:r>
       <w:r>
         <w:t>]</w:t>
       </w:r>
     </w:p>
     <w:p>
       <w:r>
-        <w:t xml:space="preserve">„Datově orientovaný návrh si nechává napovědět daty, která jsou pozorovatelná nebo očekávaná. Na rozdíl od uvažování všech možných scénářů nebo plánování adaptability, využíváme nejpravděpodobnější vstupy pro nasměrování algoritmu. Na rozdíl od plánování rozšiřitelnosti je jednoduchý a má za cíl splnit svůj úkol.“ [TODO </w:t>
-      </w:r>
-      <w:proofErr w:type="spellStart"/>
-      <w:r>
-        <w:t>dodmain</w:t>
-      </w:r>
-      <w:proofErr w:type="spellEnd"/>
-      <w:r>
-        <w:t>]</w:t>
+        <w:t>„Datově orientovaný návrh si nechává napovědět daty, která jsou pozorovatelná nebo očekávaná. Na rozdíl od uvažování všech možných scénářů nebo plánování adaptability, využíváme nejpravděpodobnější vstupy pro nasměrování algoritmu. Na rozdíl od plánování rozšiřitelnosti je jednoduchý a má za cíl splnit svůj úkol.“ [TODO dodmain]</w:t>
       </w:r>
     </w:p>
     <w:p>
@@ -2727,15 +2698,7 @@
     </w:p>
     <w:p>
       <w:r>
-        <w:t>Článek na téma „data-</w:t>
-      </w:r>
-      <w:proofErr w:type="spellStart"/>
-      <w:r>
-        <w:t>oriented</w:t>
-      </w:r>
-      <w:proofErr w:type="spellEnd"/>
-      <w:r>
-        <w:t xml:space="preserve">“, který jako jeden z prvních použil tento termín a také měl za cíl seznámit čtenáře s touto myšlenkou, vyšel v roce 2009 v časopisu Game Developer. </w:t>
+        <w:t xml:space="preserve">Článek na téma „data-oriented“, který jako jeden z prvních použil tento termín a také měl za cíl seznámit čtenáře s touto myšlenkou, vyšel v roce 2009 v časopisu Game Developer. </w:t>
       </w:r>
       <w:r>
         <w:t xml:space="preserve">Jedná se o příspěvek od herního vývojáře o způsobu vývoje her v časopisu pro herní vývojáře. Není divu, že toto paradigma pramení právě z oblasti, kde je souhra software a hardware klíčem k úspěchu. V tomto článku autor pojednává o tom, jak by všudypřítomné objektově orientované programování mohlo být příčinou nízkého výkonu her. Je v něm uvedeno, na kterou věc se různé programovací přístupy soustředí a jak se od nich datově orientovaný přístup liší. Autor dále </w:t>
@@ -2751,45 +2714,13 @@
         <w:t xml:space="preserve"> </w:t>
       </w:r>
       <w:r>
-        <w:t xml:space="preserve">[TODO </w:t>
-      </w:r>
-      <w:proofErr w:type="spellStart"/>
-      <w:r>
-        <w:t>llopis</w:t>
-      </w:r>
-      <w:proofErr w:type="spellEnd"/>
-      <w:r>
-        <w:t>]</w:t>
-      </w:r>
-      <w:r>
-        <w:t xml:space="preserve"> Odkazy z tohoto příspěvku míří na Mika </w:t>
-      </w:r>
-      <w:proofErr w:type="spellStart"/>
-      <w:r>
-        <w:t>Actona</w:t>
-      </w:r>
-      <w:proofErr w:type="spellEnd"/>
-      <w:r>
-        <w:t xml:space="preserve"> a Jima </w:t>
-      </w:r>
-      <w:proofErr w:type="spellStart"/>
-      <w:r>
-        <w:t>Tilandera</w:t>
-      </w:r>
-      <w:proofErr w:type="spellEnd"/>
-      <w:r>
-        <w:t xml:space="preserve">. </w:t>
-      </w:r>
-      <w:r>
-        <w:t xml:space="preserve">Oba jsou vlastníky webů, kde v minulosti publikovali blogy na různá témata, které zjevně ovlivnily </w:t>
-      </w:r>
-      <w:proofErr w:type="spellStart"/>
-      <w:r>
-        <w:t>Noelův</w:t>
-      </w:r>
-      <w:proofErr w:type="spellEnd"/>
-      <w:r>
-        <w:t xml:space="preserve"> přístup k vývoji aplikací a her.</w:t>
+        <w:t>[TODO llopis]</w:t>
+      </w:r>
+      <w:r>
+        <w:t xml:space="preserve"> Odkazy z tohoto příspěvku míří na Mika Actona a Jima Tilandera. </w:t>
+      </w:r>
+      <w:r>
+        <w:t>Oba jsou vlastníky webů, kde v minulosti publikovali blogy na různá témata, které zjevně ovlivnily Noelův přístup k vývoji aplikací a her.</w:t>
       </w:r>
       <w:r>
         <w:t xml:space="preserve"> Z toho je zřejmé, že myšlenky datově orientovaného návrhu pramení z prvních let druhého tisíciletí.</w:t>
@@ -2839,15 +2770,7 @@
         <w:t>Za všech okolností je potřeba myslet na to, že data nikdy neexistují jen tak v éteru, ale pokaždé se nachází na nějakém hardware, ať už na virtuálním stroji, nebo konkrétním procesoru.</w:t>
       </w:r>
       <w:r>
-        <w:t xml:space="preserve"> [TODO </w:t>
-      </w:r>
-      <w:proofErr w:type="spellStart"/>
-      <w:r>
-        <w:t>dodmain</w:t>
-      </w:r>
-      <w:proofErr w:type="spellEnd"/>
-      <w:r>
-        <w:t>]</w:t>
+        <w:t xml:space="preserve"> [TODO dodmain]</w:t>
       </w:r>
     </w:p>
     <w:p>
@@ -2872,15 +2795,7 @@
         <w:t xml:space="preserve"> ale může mít následek existence velkého množství dat, které spolu nesouvisí. Proto v tomto paradigmatu uvažujeme o datech jako o „faktech, o kterých můžeme uvažovat tak, jak potřebujeme pro získání výstupních dat v požadovaném formátu.“</w:t>
       </w:r>
       <w:r>
-        <w:t xml:space="preserve"> [TODO </w:t>
-      </w:r>
-      <w:proofErr w:type="spellStart"/>
-      <w:r>
-        <w:t>dodmain</w:t>
-      </w:r>
-      <w:proofErr w:type="spellEnd"/>
-      <w:r>
-        <w:t>]</w:t>
+        <w:t xml:space="preserve"> [TODO dodmain]</w:t>
       </w:r>
     </w:p>
     <w:p>
@@ -2893,15 +2808,7 @@
     </w:p>
     <w:p>
       <w:r>
-        <w:t xml:space="preserve">„Data jsou typ, frekvence, množství, tvar a pravděpodobnost.“ [TODO </w:t>
-      </w:r>
-      <w:proofErr w:type="spellStart"/>
-      <w:r>
-        <w:t>dodmain</w:t>
-      </w:r>
-      <w:proofErr w:type="spellEnd"/>
-      <w:r>
-        <w:t>]</w:t>
+        <w:t>„Data jsou typ, frekvence, množství, tvar a pravděpodobnost.“ [TODO dodmain]</w:t>
       </w:r>
       <w:r>
         <w:t xml:space="preserve"> </w:t>
@@ -2950,15 +2857,7 @@
         <w:t xml:space="preserve">Díky tomu dokážeme lépe reagovat na změny a minimalizovat náklady potřebného přepisu kódu. </w:t>
       </w:r>
       <w:r>
-        <w:t xml:space="preserve">[TODO </w:t>
-      </w:r>
-      <w:proofErr w:type="spellStart"/>
-      <w:r>
-        <w:t>dodmain</w:t>
-      </w:r>
-      <w:proofErr w:type="spellEnd"/>
-      <w:r>
-        <w:t>]</w:t>
+        <w:t>[TODO dodmain]</w:t>
       </w:r>
     </w:p>
     <w:p>
@@ -2974,15 +2873,7 @@
         <w:t>Jak již bylo zmíněno, datově orientovaný návrh se hojně využívá v herním průmyslu. Je to jedna z oblastí, kde se vývojáři snaží vytěžit co možná největší výkon ze své aplikace a zároveň musí respektovat omezení jednoho nebo více druhů hardware, na kterém bude běžet.</w:t>
       </w:r>
       <w:r>
-        <w:t xml:space="preserve"> Po seznámení s tímto paradigmatem a jeho hlavními myšlenkami a způsoby implementace je mi zřejmé, že použití tohoto přístupu má pro programátory jako jednotlivce i další zajímavé implikace. Jedna z nich je zařazení dalšího užitečného nástroje mezi své dovednosti. Jelikož pro aplikování datově orientovaného návrhu je důležitá znalost hardware, je programátor nucen se vzdělávat v oblasti počítačové architektury, </w:t>
-      </w:r>
-      <w:proofErr w:type="spellStart"/>
-      <w:r>
-        <w:t>mikroarchitektury</w:t>
-      </w:r>
-      <w:proofErr w:type="spellEnd"/>
-      <w:r>
-        <w:t>, operačních systémů a strojového kódu. Zároveň je zde potenciál lepšího porozumění problému, který je zrovna řešen programátorem. Protože pokud porozumíme datům, porozumíme problému, může člověk zjistit řadu hodnotných informací a podle toho může v budoucnu vylepšit kód. Mezi specifické informace by se dala zařadit frekvence volání určitých funkcí, studium hodnot proměnných měnících se v čase nebo vypozorování vzorce opakování hodnot proměnných.</w:t>
+        <w:t xml:space="preserve"> Po seznámení s tímto paradigmatem a jeho hlavními myšlenkami a způsoby implementace je mi zřejmé, že použití tohoto přístupu má pro programátory jako jednotlivce i další zajímavé implikace. Jedna z nich je zařazení dalšího užitečného nástroje mezi své dovednosti. Jelikož pro aplikování datově orientovaného návrhu je důležitá znalost hardware, je programátor nucen se vzdělávat v oblasti počítačové architektury, mikroarchitektury, operačních systémů a strojového kódu. Zároveň je zde potenciál lepšího porozumění problému, který je zrovna řešen programátorem. Protože pokud porozumíme datům, porozumíme problému, může člověk zjistit řadu hodnotných informací a podle toho může v budoucnu vylepšit kód. Mezi specifické informace by se dala zařadit frekvence volání určitých funkcí, studium hodnot proměnných měnících se v čase nebo vypozorování vzorce opakování hodnot proměnných.</w:t>
       </w:r>
     </w:p>
     <w:p>
@@ -2990,13 +2881,11 @@
         <w:pStyle w:val="Heading3"/>
       </w:pPr>
       <w:bookmarkStart w:id="34" w:name="_Toc120888196"/>
-      <w:proofErr w:type="spellStart"/>
       <w:r>
         <w:lastRenderedPageBreak/>
         <w:t>Podpodnadpis</w:t>
       </w:r>
       <w:bookmarkEnd w:id="34"/>
-      <w:proofErr w:type="spellEnd"/>
     </w:p>
     <w:p/>
     <w:p>
@@ -3243,13 +3132,8 @@
         <w:t>„Objektově orientované programování je o modelování systému jako kolekci objektů, kde každý objekt představuje určitý aspekt systému. Objekty obsahují jak funkce, tak data. Objekt poskytuje veřejné rozhraní, které je přístupné v kódu, a také obsahuje svůj privátní, vnitřní stav; ostatní části systému se nemusí zajímat o to, co se děje uvnitř objektu.“ [TODO</w:t>
       </w:r>
       <w:r>
-        <w:t xml:space="preserve"> </w:t>
-      </w:r>
-      <w:proofErr w:type="spellStart"/>
-      <w:r>
-        <w:t>mozillaOOP</w:t>
-      </w:r>
-      <w:proofErr w:type="spellEnd"/>
+        <w:t xml:space="preserve"> mozillaOOP</w:t>
+      </w:r>
       <w:r>
         <w:t>]</w:t>
       </w:r>
@@ -3259,13 +3143,8 @@
         <w:t>V rámci tohoto paradigmata se hojně využívá tříd. Třída je předpis pro vytváření instancí. Každá třída může mít vlastnosti, které charakterizují instance, a metody, které popisují chování. Mezi třídami mohou existovat vztahy. Jedním z nich je dědičnost, díky které jedna třída dědí vlastnosti a metody třídy druhé. [</w:t>
       </w:r>
       <w:r>
-        <w:t xml:space="preserve">TODO </w:t>
-      </w:r>
-      <w:proofErr w:type="spellStart"/>
-      <w:r>
-        <w:t>mozillaOOP</w:t>
-      </w:r>
-      <w:proofErr w:type="spellEnd"/>
+        <w:t>TODO mozillaOOP</w:t>
+      </w:r>
       <w:r>
         <w:t xml:space="preserve">] Pokud rodičovská třída definuje metody jako virtuální, pak třídy, které od ní dědí, mohou měnit chování v závislosti na typu instance. Toto nám umožňuje mít kolekci objektů </w:t>
       </w:r>
@@ -3278,13 +3157,8 @@
         <w:t>Zapouzdření je myšlenka vymezení veřejného rozhraní a zároveň schování detailů fungování objektu. V případě potřebné změny nám toto umožní změnit kód pouze na jednom místě, jelikož navenek je přístupné pouze veřejné rozhraní, které nebylo třeba měnit. [</w:t>
       </w:r>
       <w:r>
-        <w:t xml:space="preserve">TODO </w:t>
-      </w:r>
-      <w:proofErr w:type="spellStart"/>
-      <w:r>
-        <w:t>mozillaOOP</w:t>
-      </w:r>
-      <w:proofErr w:type="spellEnd"/>
+        <w:t>TODO mozillaOOP</w:t>
+      </w:r>
       <w:r>
         <w:t>]</w:t>
       </w:r>
@@ -3311,13 +3185,8 @@
         <w:t>„Funkcionální programování je přístup k vývoji software, který používá ryzí funkce pro vytvoření udržitelného software. Jinými slovy se jedná o tvoření programů aplikací a kompozicí funkcí.“ [</w:t>
       </w:r>
       <w:r>
-        <w:t xml:space="preserve">TODO </w:t>
-      </w:r>
-      <w:proofErr w:type="spellStart"/>
-      <w:r>
-        <w:t>wtfp</w:t>
-      </w:r>
-      <w:proofErr w:type="spellEnd"/>
+        <w:t>TODO wtfp</w:t>
+      </w:r>
       <w:r>
         <w:t>]</w:t>
       </w:r>
@@ -3325,80 +3194,16 @@
     <w:p>
       <w:r>
         <w:lastRenderedPageBreak/>
-        <w:t xml:space="preserve">Jak vyplývá z názvu, funkce je zde základní stavební jednotka. Kromě jejich běžného použití jsou funkce využívány taky jako proměnné, argumenty funkcí nebo návratové hodnoty funkcí. Na rozdíl od ostatních paradigmat se zde preferuje použití proměnných, jejichž hodnota se po deklaraci nemění. Základní myšlenky tohoto programovacího stylu pochází z matematického nástroje zvaného lambda kalkul, který byl popsán ve 30. letech minulého století </w:t>
-      </w:r>
-      <w:proofErr w:type="spellStart"/>
-      <w:r>
-        <w:t>Alonzo</w:t>
-      </w:r>
-      <w:proofErr w:type="spellEnd"/>
+        <w:t>Jak vyplývá z názvu, funkce je zde základní stavební jednotka. Kromě jejich běžného použití jsou funkce využívány taky jako proměnné, argumenty funkcí nebo návratové hodnoty funkcí. Na rozdíl od ostatních paradigmat se zde preferuje použití proměnných, jejichž hodnota se po deklaraci nemění. Základní myšlenky tohoto programovacího stylu pochází z matematického nástroje zvaného lambda kalkul, který byl popsán ve 30. letech minulého století Alonzo Churchem.</w:t>
+      </w:r>
+      <w:r>
+        <w:t xml:space="preserve"> Mezi funkcionální programovací jazyky se řadí Haskell, Erlang, Clojure, LISP, Scala a Elixir. Postupem času i běžné programovací jazyky zařazují do svého arzenálu nástroje, které pramení z tohoto způsobu programování.</w:t>
+      </w:r>
       <w:r>
         <w:t xml:space="preserve"> </w:t>
       </w:r>
-      <w:proofErr w:type="spellStart"/>
-      <w:r>
-        <w:t>Churchem</w:t>
-      </w:r>
-      <w:proofErr w:type="spellEnd"/>
-      <w:r>
-        <w:t>.</w:t>
-      </w:r>
-      <w:r>
-        <w:t xml:space="preserve"> Mezi funkcionální programovací jazyky se řadí </w:t>
-      </w:r>
-      <w:proofErr w:type="spellStart"/>
-      <w:r>
-        <w:t>Haskell</w:t>
-      </w:r>
-      <w:proofErr w:type="spellEnd"/>
-      <w:r>
-        <w:t xml:space="preserve">, </w:t>
-      </w:r>
-      <w:proofErr w:type="spellStart"/>
-      <w:r>
-        <w:t>Erlang</w:t>
-      </w:r>
-      <w:proofErr w:type="spellEnd"/>
-      <w:r>
-        <w:t xml:space="preserve">, </w:t>
-      </w:r>
-      <w:proofErr w:type="spellStart"/>
-      <w:r>
-        <w:t>Clojure</w:t>
-      </w:r>
-      <w:proofErr w:type="spellEnd"/>
-      <w:r>
-        <w:t xml:space="preserve">, LISP, </w:t>
-      </w:r>
-      <w:proofErr w:type="spellStart"/>
-      <w:r>
-        <w:t>Scala</w:t>
-      </w:r>
-      <w:proofErr w:type="spellEnd"/>
-      <w:r>
-        <w:t xml:space="preserve"> a </w:t>
-      </w:r>
-      <w:proofErr w:type="spellStart"/>
-      <w:r>
-        <w:t>Elixir</w:t>
-      </w:r>
-      <w:proofErr w:type="spellEnd"/>
-      <w:r>
-        <w:t>. Postupem času i běžné programovací jazyky zařazují do svého arzenálu nástroje, které pramení z tohoto způsobu programování.</w:t>
-      </w:r>
-      <w:r>
-        <w:t xml:space="preserve"> </w:t>
-      </w:r>
-      <w:r>
-        <w:t xml:space="preserve">[TODO </w:t>
-      </w:r>
-      <w:proofErr w:type="spellStart"/>
-      <w:r>
-        <w:t>wtfp</w:t>
-      </w:r>
-      <w:proofErr w:type="spellEnd"/>
-      <w:r>
-        <w:t>]</w:t>
+      <w:r>
+        <w:t>[TODO wtfp]</w:t>
       </w:r>
     </w:p>
     <w:p>
@@ -3416,15 +3221,7 @@
     </w:p>
     <w:p>
       <w:r>
-        <w:t xml:space="preserve">„Objektově orientovaný návrh je soustředěn na problém a jeho řešení. Objekty, abstraktní reprezentace věcí, které tvoří návrh řešení problému představeného v návrhovém dokumentu aplikace. Objekty manipulují pouze s těmi daty, které jsou potřeba pro jejich reprezentaci bez jakéhokoliv ohledu na hardware nebo na data z reálného světa nebo jejich množství. Z tohoto důvodu nám objektově orientovaný návrh umožní rychle sestavit první verze aplikací a tím pádem také první podobu kódu. Datově orientovaný návrh se k problému staví jinak. Na rozdíl od předpokladu, že nevíme nic o hardware, usuzujeme, že nevíme nic o řešeném problému.“ [TODO </w:t>
-      </w:r>
-      <w:proofErr w:type="spellStart"/>
-      <w:r>
-        <w:t>dodmain</w:t>
-      </w:r>
-      <w:proofErr w:type="spellEnd"/>
-      <w:r>
-        <w:t>]</w:t>
+        <w:t>„Objektově orientovaný návrh je soustředěn na problém a jeho řešení. Objekty, abstraktní reprezentace věcí, které tvoří návrh řešení problému představeného v návrhovém dokumentu aplikace. Objekty manipulují pouze s těmi daty, které jsou potřeba pro jejich reprezentaci bez jakéhokoliv ohledu na hardware nebo na data z reálného světa nebo jejich množství. Z tohoto důvodu nám objektově orientovaný návrh umožní rychle sestavit první verze aplikací a tím pádem také první podobu kódu. Datově orientovaný návrh se k problému staví jinak. Na rozdíl od předpokladu, že nevíme nic o hardware, usuzujeme, že nevíme nic o řešeném problému.“ [TODO dodmain]</w:t>
       </w:r>
     </w:p>
     <w:p>
@@ -3432,14 +3229,12 @@
         <w:t xml:space="preserve">Rozdíl mezi objektově orientovaným a funkcionálním přístupem je ten, že zatímco OOP využívá imperativní přístup, který spočívá ve specifikaci kroků potřebných k vyřešení problému, FP využívá deklarativní přístup, který pracuje s výsledkem operace, nehledě na to, jak jsme k němu přišli. Dalším rozdílem je využití proměnných a konstantních proměnných. V FP se v případě přepisu vytvoří zcela nová proměnná, do které se překopíruje původní hodnota. Díky tomu se kód v případě potřeby snáze mění a lépe testuje a lépe se v něm hledají chyby. Autor doporučuje využívat OOP pro standardizované a přímočaré projekty a FP pro aplikace, které je třeba škálovat a musí být flexibilní. [TODO </w:t>
       </w:r>
       <w:hyperlink r:id="rId12" w:history="1">
-        <w:proofErr w:type="spellStart"/>
         <w:r>
           <w:rPr>
             <w:rStyle w:val="Hyperlink"/>
           </w:rPr>
           <w:t>wtfp</w:t>
         </w:r>
-        <w:proofErr w:type="spellEnd"/>
       </w:hyperlink>
       <w:r>
         <w:t>]</w:t>
@@ -3490,26 +3285,10 @@
     </w:p>
     <w:p>
       <w:r>
-        <w:t>Vyrovnávací paměť (</w:t>
-      </w:r>
-      <w:proofErr w:type="spellStart"/>
-      <w:r>
-        <w:t>cache</w:t>
-      </w:r>
-      <w:proofErr w:type="spellEnd"/>
-      <w:r>
-        <w:t xml:space="preserve">) je rychlé paměťové zařízení s malou kapacitou, které slouží k ukládání </w:t>
-      </w:r>
-      <w:r>
-        <w:t xml:space="preserve">malých částí dat z paměťových zařízení nižších úrovní paměťové hierarchie. Pokud se bavíme o </w:t>
-      </w:r>
-      <w:proofErr w:type="spellStart"/>
-      <w:r>
-        <w:t>cache</w:t>
-      </w:r>
-      <w:proofErr w:type="spellEnd"/>
-      <w:r>
-        <w:t xml:space="preserve"> pamětech, máme zpravidla namysli uložiště, které se nachází na procesorovém čipu a je k dispozici výpočetním jádrům. Jako vyrovnávací paměť ale můžeme považovat i operační paměť ve vztahu k hard-disku nebo SSD.</w:t>
+        <w:t xml:space="preserve">Vyrovnávací paměť (cache) je rychlé paměťové zařízení s malou kapacitou, které slouží k ukládání </w:t>
+      </w:r>
+      <w:r>
+        <w:t>malých částí dat z paměťových zařízení nižších úrovní paměťové hierarchie. Pokud se bavíme o cache pamětech, máme zpravidla namysli uložiště, které se nachází na procesorovém čipu a je k dispozici výpočetním jádrům. Jako vyrovnávací paměť ale můžeme považovat i operační paměť ve vztahu k hard-disku nebo SSD.</w:t>
       </w:r>
       <w:r>
         <w:t xml:space="preserve"> [</w:t>
@@ -3517,23 +3296,13 @@
       <w:r>
         <w:t xml:space="preserve">TODO </w:t>
       </w:r>
-      <w:proofErr w:type="spellStart"/>
-      <w:r>
-        <w:t>csprogrammer</w:t>
-      </w:r>
-      <w:proofErr w:type="spellEnd"/>
-      <w:r>
-        <w:t>]</w:t>
-      </w:r>
-    </w:p>
-    <w:p>
-      <w:proofErr w:type="spellStart"/>
-      <w:r>
-        <w:t>Cache</w:t>
-      </w:r>
-      <w:proofErr w:type="spellEnd"/>
-      <w:r>
-        <w:t xml:space="preserve"> paměť pro ukládání dat využívá technologie SRAM. </w:t>
+      <w:r>
+        <w:t>csprogrammer]</w:t>
+      </w:r>
+    </w:p>
+    <w:p>
+      <w:r>
+        <w:t xml:space="preserve">Cache paměť pro ukládání dat využívá technologie SRAM. </w:t>
       </w:r>
       <w:r>
         <w:t xml:space="preserve">V moderních procesorech se vyskytuje v několika úrovních. Každá úroveň má různou velikost a přístupovou dobu. Nejblíže k výpočetnímu jádru je úroveň L1. Tu ještě výrobci CPU separují na paměť pro instrukce a data, </w:t>
@@ -3542,23 +3311,7 @@
         <w:t>nazývané</w:t>
       </w:r>
       <w:r>
-        <w:t xml:space="preserve"> i-</w:t>
-      </w:r>
-      <w:proofErr w:type="spellStart"/>
-      <w:r>
-        <w:t>cache</w:t>
-      </w:r>
-      <w:proofErr w:type="spellEnd"/>
-      <w:r>
-        <w:t xml:space="preserve"> a d-</w:t>
-      </w:r>
-      <w:proofErr w:type="spellStart"/>
-      <w:r>
-        <w:t>cache</w:t>
-      </w:r>
-      <w:proofErr w:type="spellEnd"/>
-      <w:r>
-        <w:t>.</w:t>
+        <w:t xml:space="preserve"> i-cache a d-cache.</w:t>
       </w:r>
       <w:r>
         <w:t xml:space="preserve"> Tato úroveň bývá privátní pro jedno jádro. Na další úrovni se nachází úroveň L2. Ta je unifikovaná, takže obsahuje jak instrukce, tak data. Může být privátní pro jedno jádro nebo sdílená mezi všemi jádry. Nejvýše postavená je úroveň L3. Ta je společná pro všechna jádra a má největší kapacitu.</w:t>
@@ -3576,21 +3329,8 @@
       </w:r>
     </w:p>
     <w:p>
-      <w:proofErr w:type="spellStart"/>
-      <w:r>
-        <w:t>Cache</w:t>
-      </w:r>
-      <w:proofErr w:type="spellEnd"/>
-      <w:r>
-        <w:t xml:space="preserve"> paměti uspořádávají data do sad (set). Každá sada obsahuje jeden nebo více řádků (line). Jeden řádek obsahuje kromě samotných dat, kterým se také říká blok (</w:t>
-      </w:r>
-      <w:proofErr w:type="spellStart"/>
-      <w:r>
-        <w:t>block</w:t>
-      </w:r>
-      <w:proofErr w:type="spellEnd"/>
-      <w:r>
-        <w:t xml:space="preserve">), obsahuje ještě </w:t>
+      <w:r>
+        <w:t xml:space="preserve">Cache paměti uspořádávají data do sad (set). Každá sada obsahuje jeden nebo více řádků (line). Jeden řádek obsahuje kromě samotných dat, kterým se také říká blok (block), obsahuje ještě </w:t>
       </w:r>
       <w:r>
         <w:t xml:space="preserve">jeden bit </w:t>
@@ -3628,26 +3368,13 @@
         <w:t>,</w:t>
       </w:r>
       <w:r>
-        <w:t xml:space="preserve"> a také štítek (tag), které se používají při adresování a načítání dat z </w:t>
-      </w:r>
-      <w:proofErr w:type="spellStart"/>
-      <w:r>
-        <w:t>cache</w:t>
-      </w:r>
-      <w:proofErr w:type="spellEnd"/>
-      <w:r>
-        <w:t>. [</w:t>
+        <w:t xml:space="preserve"> a také štítek (tag), které se používají při adresování a načítání dat z cache. [</w:t>
       </w:r>
       <w:r>
         <w:t xml:space="preserve">TODO </w:t>
       </w:r>
-      <w:proofErr w:type="spellStart"/>
-      <w:r>
-        <w:t>csprogrammer</w:t>
-      </w:r>
-      <w:proofErr w:type="spellEnd"/>
-      <w:r>
-        <w:t>]</w:t>
+      <w:r>
+        <w:t>csprogrammer]</w:t>
       </w:r>
     </w:p>
     <w:p>
@@ -3826,13 +3553,8 @@
       <w:r>
         <w:t xml:space="preserve">TODO </w:t>
       </w:r>
-      <w:proofErr w:type="spellStart"/>
-      <w:r>
-        <w:t>csprogrammer</w:t>
-      </w:r>
-      <w:proofErr w:type="spellEnd"/>
-      <w:r>
-        <w:t>]</w:t>
+      <w:r>
+        <w:t>csprogrammer]</w:t>
       </w:r>
     </w:p>
     <w:p>
@@ -3923,23 +3645,7 @@
         <w:t>s</w:t>
       </w:r>
       <w:r>
-        <w:t> </w:t>
-      </w:r>
-      <w:proofErr w:type="gramStart"/>
-      <w:r>
-        <w:t>slouží</w:t>
-      </w:r>
-      <w:proofErr w:type="gramEnd"/>
-      <w:r>
-        <w:t xml:space="preserve"> pro nalezení odpovídající sady v </w:t>
-      </w:r>
-      <w:proofErr w:type="spellStart"/>
-      <w:r>
-        <w:t>cache</w:t>
-      </w:r>
-      <w:proofErr w:type="spellEnd"/>
-      <w:r>
-        <w:t xml:space="preserve"> paměti. Bity </w:t>
+        <w:t xml:space="preserve"> slouží pro nalezení odpovídající sady v cache paměti. Bity </w:t>
       </w:r>
       <w:r>
         <w:rPr>
@@ -3949,23 +3655,7 @@
         <w:t>t</w:t>
       </w:r>
       <w:r>
-        <w:t xml:space="preserve"> </w:t>
-      </w:r>
-      <w:proofErr w:type="gramStart"/>
-      <w:r>
-        <w:t>slouží</w:t>
-      </w:r>
-      <w:proofErr w:type="gramEnd"/>
-      <w:r>
-        <w:t xml:space="preserve"> pro identifikaci odpovídající </w:t>
-      </w:r>
-      <w:proofErr w:type="spellStart"/>
-      <w:r>
-        <w:t>cache</w:t>
-      </w:r>
-      <w:proofErr w:type="spellEnd"/>
-      <w:r>
-        <w:t xml:space="preserve"> line v sadě. Bity </w:t>
+        <w:t xml:space="preserve"> slouží pro identifikaci odpovídající cache line v sadě. Bity </w:t>
       </w:r>
       <w:r>
         <w:rPr>
@@ -3990,18 +3680,7 @@
         <w:t xml:space="preserve"> žádáme.</w:t>
       </w:r>
       <w:r>
-        <w:t xml:space="preserve"> </w:t>
-      </w:r>
-      <w:r>
-        <w:t xml:space="preserve">[TODO </w:t>
-      </w:r>
-      <w:proofErr w:type="spellStart"/>
-      <w:r>
-        <w:t>csprogrammer</w:t>
-      </w:r>
-      <w:proofErr w:type="spellEnd"/>
-      <w:r>
-        <w:t>]</w:t>
+        <w:t xml:space="preserve"> [TODO csprogrammer]</w:t>
       </w:r>
     </w:p>
     <w:p>
@@ -4016,283 +3695,127 @@
       <w:r>
         <w:t xml:space="preserve">Při popisování funkce vyrovnávacích pamětí je třeba si popsat několik běžně používaných pojmů. </w:t>
       </w:r>
-      <w:proofErr w:type="spellStart"/>
       <w:r>
         <w:rPr>
           <w:i/>
           <w:iCs/>
         </w:rPr>
-        <w:t>Cache</w:t>
-      </w:r>
-      <w:proofErr w:type="spellEnd"/>
+        <w:t>Cache hit</w:t>
+      </w:r>
+      <w:r>
+        <w:t xml:space="preserve"> označuje nalezení požadovaných dat v první sousední úrovni směrem dolů v paměťové hierarchii. Při optimalizaci programů je snaha uchovat data, se kterými se operuje, v jakékoliv úrovni cache na procesoru, jelikož i přístup do L3 je rychlejší než přístup do operační paměti. </w:t>
+      </w:r>
       <w:r>
         <w:rPr>
           <w:i/>
           <w:iCs/>
         </w:rPr>
-        <w:t xml:space="preserve"> hit</w:t>
-      </w:r>
-      <w:r>
-        <w:t xml:space="preserve"> označuje nalezení požadovaných dat v první sousední úrovni směrem dolů v paměťové hierarchii. Při optimalizaci programů je snaha uchovat data, se kterými se operuje, v jakékoliv úrovni </w:t>
-      </w:r>
-      <w:proofErr w:type="spellStart"/>
-      <w:r>
-        <w:t>cache</w:t>
-      </w:r>
-      <w:proofErr w:type="spellEnd"/>
-      <w:r>
-        <w:t xml:space="preserve"> na procesoru, jelikož i přístup do L3 je rychlejší než přístup do operační paměti. </w:t>
-      </w:r>
-      <w:proofErr w:type="spellStart"/>
+        <w:t>Cache miss</w:t>
+      </w:r>
+      <w:r>
+        <w:t xml:space="preserve"> označuje absenci požadovaných dat v první sousední úrovni směrem dolů v paměťové hierarchii. Je nutné, aby byla </w:t>
+      </w:r>
+      <w:r>
+        <w:t xml:space="preserve">data načtena z úložiště a uložena do cache. Pokud je cache paměť plná, je třeba využít zvolené substituční strategie a nahradit nějakou cache line. Toto může být označeno jako </w:t>
+      </w:r>
       <w:r>
         <w:rPr>
           <w:i/>
           <w:iCs/>
         </w:rPr>
-        <w:t>Cache</w:t>
-      </w:r>
-      <w:proofErr w:type="spellEnd"/>
+        <w:t>block eviction</w:t>
+      </w:r>
+      <w:r>
+        <w:t xml:space="preserve">. Existuje několik druhů </w:t>
+      </w:r>
       <w:r>
         <w:rPr>
           <w:i/>
           <w:iCs/>
         </w:rPr>
-        <w:t xml:space="preserve"> miss</w:t>
-      </w:r>
-      <w:r>
-        <w:t xml:space="preserve"> označuje absenci požadovaných dat v první sousední úrovni směrem dolů v paměťové hierarchii. Je nutné, aby byla </w:t>
-      </w:r>
-      <w:r>
-        <w:t xml:space="preserve">data načtena z úložiště a uložena do </w:t>
-      </w:r>
-      <w:proofErr w:type="spellStart"/>
-      <w:r>
-        <w:t>cache</w:t>
-      </w:r>
-      <w:proofErr w:type="spellEnd"/>
-      <w:r>
-        <w:t xml:space="preserve">. Pokud je </w:t>
-      </w:r>
-      <w:proofErr w:type="spellStart"/>
-      <w:r>
-        <w:t>cache</w:t>
-      </w:r>
-      <w:proofErr w:type="spellEnd"/>
-      <w:r>
-        <w:t xml:space="preserve"> paměť plná, je třeba využít zvolené substituční strategie a nahradit nějakou </w:t>
-      </w:r>
-      <w:proofErr w:type="spellStart"/>
-      <w:r>
-        <w:t>cache</w:t>
-      </w:r>
-      <w:proofErr w:type="spellEnd"/>
-      <w:r>
-        <w:t xml:space="preserve"> line. Toto může být označeno jako </w:t>
-      </w:r>
-      <w:proofErr w:type="spellStart"/>
+        <w:t>cache miss</w:t>
+      </w:r>
+      <w:r>
+        <w:t xml:space="preserve">. V případě, že je vyrovnávací paměť prázdná, při žádosti o data nastává </w:t>
+      </w:r>
       <w:r>
         <w:rPr>
           <w:i/>
           <w:iCs/>
         </w:rPr>
-        <w:t>block</w:t>
-      </w:r>
-      <w:proofErr w:type="spellEnd"/>
+        <w:t>compulsory miss</w:t>
+      </w:r>
+      <w:r>
+        <w:t xml:space="preserve">. Pokud by velikost vyrovnávací paměti byla příliš malá, nebo bychom se do ní pokoušeli zapisovat data, která musí být uložena na stejné místo, jedná se o </w:t>
+      </w:r>
       <w:r>
         <w:rPr>
           <w:i/>
           <w:iCs/>
         </w:rPr>
-        <w:t xml:space="preserve"> </w:t>
-      </w:r>
-      <w:proofErr w:type="spellStart"/>
+        <w:t>conflict miss</w:t>
+      </w:r>
+      <w:r>
+        <w:t xml:space="preserve">. Jestliže pracujeme obrovskou sadou dat, iterujeme přes ni ve smyčce a tím dojde k vyčerpání kapacity cache, pozorujeme </w:t>
+      </w:r>
       <w:r>
         <w:rPr>
           <w:i/>
           <w:iCs/>
         </w:rPr>
-        <w:t>eviction</w:t>
-      </w:r>
-      <w:proofErr w:type="spellEnd"/>
-      <w:r>
-        <w:t xml:space="preserve">. Existuje několik druhů </w:t>
-      </w:r>
-      <w:proofErr w:type="spellStart"/>
+        <w:t>capacity miss</w:t>
+      </w:r>
+      <w:r>
+        <w:t>.</w:t>
+      </w:r>
+      <w:r>
+        <w:t xml:space="preserve"> Když dochází k opakovaným </w:t>
+      </w:r>
+      <w:r>
+        <w:t>konfl</w:t>
+      </w:r>
+      <w:r>
+        <w:t xml:space="preserve">iktům na stejném místě v cache paměti, označujeme to jako </w:t>
+      </w:r>
       <w:r>
         <w:rPr>
           <w:i/>
           <w:iCs/>
         </w:rPr>
-        <w:t>cache</w:t>
-      </w:r>
-      <w:proofErr w:type="spellEnd"/>
+        <w:t>thrashing</w:t>
+      </w:r>
+      <w:r>
+        <w:t>.</w:t>
+      </w:r>
+      <w:r>
+        <w:t xml:space="preserve"> Poměr počtu </w:t>
+      </w:r>
       <w:r>
         <w:rPr>
           <w:i/>
           <w:iCs/>
         </w:rPr>
-        <w:t xml:space="preserve"> miss</w:t>
-      </w:r>
-      <w:r>
-        <w:t xml:space="preserve">. V případě, že je vyrovnávací paměť prázdná, při žádosti o data nastává </w:t>
-      </w:r>
-      <w:proofErr w:type="spellStart"/>
+        <w:t>cache miss</w:t>
+      </w:r>
+      <w:r>
+        <w:t xml:space="preserve"> a počtu dotazů na data nám dává </w:t>
+      </w:r>
       <w:r>
         <w:rPr>
           <w:i/>
           <w:iCs/>
         </w:rPr>
-        <w:t>compulsory</w:t>
-      </w:r>
-      <w:proofErr w:type="spellEnd"/>
+        <w:t>miss rate</w:t>
+      </w:r>
+      <w:r>
+        <w:t xml:space="preserve">. </w:t>
+      </w:r>
       <w:r>
         <w:rPr>
           <w:i/>
           <w:iCs/>
         </w:rPr>
-        <w:t xml:space="preserve"> miss</w:t>
-      </w:r>
-      <w:r>
-        <w:t xml:space="preserve">. Pokud by velikost vyrovnávací paměti byla příliš malá, nebo bychom se do ní pokoušeli zapisovat data, která musí být uložena na stejné místo, jedná se o </w:t>
-      </w:r>
-      <w:proofErr w:type="spellStart"/>
-      <w:r>
-        <w:rPr>
-          <w:i/>
-          <w:iCs/>
-        </w:rPr>
-        <w:t>conflict</w:t>
-      </w:r>
-      <w:proofErr w:type="spellEnd"/>
-      <w:r>
-        <w:rPr>
-          <w:i/>
-          <w:iCs/>
-        </w:rPr>
-        <w:t xml:space="preserve"> miss</w:t>
-      </w:r>
-      <w:r>
-        <w:t xml:space="preserve">. Jestliže pracujeme obrovskou sadou dat, iterujeme přes ni ve smyčce a tím dojde k vyčerpání kapacity </w:t>
-      </w:r>
-      <w:proofErr w:type="spellStart"/>
-      <w:r>
-        <w:t>cache</w:t>
-      </w:r>
-      <w:proofErr w:type="spellEnd"/>
-      <w:r>
-        <w:t xml:space="preserve">, pozorujeme </w:t>
-      </w:r>
-      <w:proofErr w:type="spellStart"/>
-      <w:r>
-        <w:rPr>
-          <w:i/>
-          <w:iCs/>
-        </w:rPr>
-        <w:t>capacity</w:t>
-      </w:r>
-      <w:proofErr w:type="spellEnd"/>
-      <w:r>
-        <w:rPr>
-          <w:i/>
-          <w:iCs/>
-        </w:rPr>
-        <w:t xml:space="preserve"> miss</w:t>
-      </w:r>
-      <w:r>
-        <w:t>.</w:t>
-      </w:r>
-      <w:r>
-        <w:t xml:space="preserve"> Když dochází k opakovaným </w:t>
-      </w:r>
-      <w:r>
-        <w:t>konfl</w:t>
-      </w:r>
-      <w:r>
-        <w:t>iktům na stejném místě v </w:t>
-      </w:r>
-      <w:proofErr w:type="spellStart"/>
-      <w:r>
-        <w:t>cache</w:t>
-      </w:r>
-      <w:proofErr w:type="spellEnd"/>
-      <w:r>
-        <w:t xml:space="preserve"> paměti, označujeme to jako </w:t>
-      </w:r>
-      <w:proofErr w:type="spellStart"/>
-      <w:r>
-        <w:rPr>
-          <w:i/>
-          <w:iCs/>
-        </w:rPr>
-        <w:t>thrashing</w:t>
-      </w:r>
-      <w:proofErr w:type="spellEnd"/>
-      <w:r>
-        <w:t>.</w:t>
-      </w:r>
-      <w:r>
-        <w:t xml:space="preserve"> Poměr počtu </w:t>
-      </w:r>
-      <w:proofErr w:type="spellStart"/>
-      <w:r>
-        <w:rPr>
-          <w:i/>
-          <w:iCs/>
-        </w:rPr>
-        <w:t>cache</w:t>
-      </w:r>
-      <w:proofErr w:type="spellEnd"/>
-      <w:r>
-        <w:rPr>
-          <w:i/>
-          <w:iCs/>
-        </w:rPr>
-        <w:t xml:space="preserve"> miss</w:t>
-      </w:r>
-      <w:r>
-        <w:t xml:space="preserve"> a počtu dotazů na data nám dává </w:t>
-      </w:r>
-      <w:r>
-        <w:rPr>
-          <w:i/>
-          <w:iCs/>
-        </w:rPr>
-        <w:t xml:space="preserve">miss </w:t>
-      </w:r>
-      <w:proofErr w:type="spellStart"/>
-      <w:r>
-        <w:rPr>
-          <w:i/>
-          <w:iCs/>
-        </w:rPr>
-        <w:t>rate</w:t>
-      </w:r>
-      <w:proofErr w:type="spellEnd"/>
-      <w:r>
-        <w:t xml:space="preserve">. </w:t>
-      </w:r>
-      <w:r>
-        <w:rPr>
-          <w:i/>
-          <w:iCs/>
-        </w:rPr>
-        <w:t xml:space="preserve">Hit </w:t>
-      </w:r>
-      <w:proofErr w:type="spellStart"/>
-      <w:r>
-        <w:rPr>
-          <w:i/>
-          <w:iCs/>
-        </w:rPr>
-        <w:t>rate</w:t>
-      </w:r>
-      <w:proofErr w:type="spellEnd"/>
-      <w:r>
-        <w:rPr>
-          <w:i/>
-          <w:iCs/>
-        </w:rPr>
-        <w:t xml:space="preserve"> </w:t>
+        <w:t xml:space="preserve">Hit rate </w:t>
       </w:r>
       <w:r>
         <w:t xml:space="preserve">je vyjádřeno jako </w:t>
@@ -4313,275 +3836,157 @@
           <w:i/>
           <w:iCs/>
         </w:rPr>
-        <w:t xml:space="preserve">hit </w:t>
-      </w:r>
-      <w:proofErr w:type="spellStart"/>
+        <w:t>hit time</w:t>
+      </w:r>
+      <w:r>
+        <w:t xml:space="preserve">. </w:t>
+      </w:r>
+      <w:r>
+        <w:t xml:space="preserve">Doba čekání na data v případě </w:t>
+      </w:r>
       <w:r>
         <w:rPr>
           <w:i/>
           <w:iCs/>
         </w:rPr>
-        <w:t>time</w:t>
-      </w:r>
-      <w:proofErr w:type="spellEnd"/>
-      <w:r>
-        <w:t xml:space="preserve">. </w:t>
-      </w:r>
-      <w:r>
-        <w:t xml:space="preserve">Doba čekání na data v případě </w:t>
-      </w:r>
-      <w:proofErr w:type="spellStart"/>
+        <w:t>cache miss</w:t>
+      </w:r>
+      <w:r>
+        <w:t xml:space="preserve"> se jmenuje </w:t>
+      </w:r>
       <w:r>
         <w:rPr>
           <w:i/>
           <w:iCs/>
         </w:rPr>
-        <w:t>cache</w:t>
-      </w:r>
-      <w:proofErr w:type="spellEnd"/>
+        <w:t>miss penalty</w:t>
+      </w:r>
+      <w:r>
+        <w:t>.</w:t>
+      </w:r>
+      <w:r>
+        <w:t xml:space="preserve"> Bavíme-li se o pojmu </w:t>
+      </w:r>
       <w:r>
         <w:rPr>
           <w:i/>
           <w:iCs/>
         </w:rPr>
-        <w:t xml:space="preserve"> miss</w:t>
-      </w:r>
-      <w:r>
-        <w:t xml:space="preserve"> se jmenuje </w:t>
+        <w:t>write hit</w:t>
+      </w:r>
+      <w:r>
+        <w:t xml:space="preserve">, máme na mysli to, že se data, která chceme aktualizovat, vyskytují v nejbližší cache paměti. Naproti tomu </w:t>
       </w:r>
       <w:r>
         <w:rPr>
           <w:i/>
           <w:iCs/>
         </w:rPr>
-        <w:t>miss penalty</w:t>
-      </w:r>
-      <w:r>
-        <w:t>.</w:t>
-      </w:r>
-      <w:r>
-        <w:t xml:space="preserve"> Bavíme-li se o pojmu </w:t>
-      </w:r>
-      <w:proofErr w:type="spellStart"/>
+        <w:t xml:space="preserve">write miss </w:t>
+      </w:r>
+      <w:r>
+        <w:t>označuje absenci dat, která aktualizujeme.</w:t>
+      </w:r>
+      <w:r>
+        <w:t xml:space="preserve"> </w:t>
+      </w:r>
+      <w:r>
+        <w:t>[TODO csprogrammer]</w:t>
+      </w:r>
+    </w:p>
+    <w:p>
+      <w:pPr>
+        <w:pStyle w:val="Heading3"/>
+      </w:pPr>
+      <w:r>
+        <w:t>Vyrovnávací paměť s přímým mapováním</w:t>
+      </w:r>
+    </w:p>
+    <w:p>
+      <w:r>
+        <w:t>Direct-mapped cache je typ vyrovnávací paměti, který má v každé sadě právě jednu cache line.</w:t>
+      </w:r>
+      <w:r>
+        <w:t xml:space="preserve"> </w:t>
+      </w:r>
+      <w:r>
+        <w:t xml:space="preserve">Tyto paměti jsou jednoduché na implementaci a používání, ale je zde zvýšené riziko </w:t>
+      </w:r>
       <w:r>
         <w:rPr>
           <w:i/>
           <w:iCs/>
         </w:rPr>
-        <w:t>write</w:t>
-      </w:r>
-      <w:proofErr w:type="spellEnd"/>
+        <w:t>thrashingu</w:t>
+      </w:r>
+      <w:r>
+        <w:t>.</w:t>
+      </w:r>
+      <w:r>
+        <w:t xml:space="preserve"> </w:t>
+      </w:r>
+      <w:r>
+        <w:t>[TODO csprogrammer]</w:t>
+      </w:r>
+    </w:p>
+    <w:p>
+      <w:pPr>
+        <w:pStyle w:val="Heading3"/>
+      </w:pPr>
+      <w:r>
+        <w:lastRenderedPageBreak/>
+        <w:t>Set associative vyrovnávací paměť</w:t>
+      </w:r>
+    </w:p>
+    <w:p>
+      <w:r>
+        <w:t>Tento typ pamětí se redukuje problém existující v paměti s přímým mapováním pomocí navýčení počtu cache line v rámci jedné sady.</w:t>
+      </w:r>
+      <w:r>
+        <w:t xml:space="preserve"> </w:t>
+      </w:r>
       <w:r>
         <w:rPr>
           <w:i/>
           <w:iCs/>
         </w:rPr>
-        <w:t xml:space="preserve"> hit</w:t>
-      </w:r>
-      <w:r>
-        <w:t xml:space="preserve">, máme na mysli to, že se data, která chceme aktualizovat, vyskytují v nejbližší </w:t>
-      </w:r>
-      <w:proofErr w:type="spellStart"/>
-      <w:r>
-        <w:t>cache</w:t>
-      </w:r>
-      <w:proofErr w:type="spellEnd"/>
-      <w:r>
-        <w:t xml:space="preserve"> paměti. Naproti tomu </w:t>
-      </w:r>
-      <w:proofErr w:type="spellStart"/>
+        <w:t>Asociativní</w:t>
+      </w:r>
+      <w:r>
+        <w:t xml:space="preserve"> paměť ukládá data jako pole dvojic </w:t>
+      </w:r>
       <w:r>
         <w:rPr>
           <w:i/>
           <w:iCs/>
         </w:rPr>
-        <w:t>write</w:t>
-      </w:r>
-      <w:proofErr w:type="spellEnd"/>
+        <w:t>klíč-hodnota</w:t>
+      </w:r>
+      <w:r>
+        <w:t xml:space="preserve">. Každou sadu v této paměti si lze představit jako asociativní paměť, jejímž klíčem je spojení bitů </w:t>
+      </w:r>
       <w:r>
         <w:rPr>
           <w:i/>
           <w:iCs/>
         </w:rPr>
-        <w:t xml:space="preserve"> miss </w:t>
-      </w:r>
-      <w:r>
-        <w:t>označuje absenci dat, která aktualizujeme.</w:t>
-      </w:r>
-      <w:r>
-        <w:t xml:space="preserve"> </w:t>
-      </w:r>
-      <w:r>
-        <w:t xml:space="preserve">[TODO </w:t>
-      </w:r>
-      <w:proofErr w:type="spellStart"/>
-      <w:r>
-        <w:t>csprogrammer</w:t>
-      </w:r>
-      <w:proofErr w:type="spellEnd"/>
-      <w:r>
-        <w:t>]</w:t>
-      </w:r>
-    </w:p>
-    <w:p>
-      <w:pPr>
-        <w:pStyle w:val="Heading3"/>
-      </w:pPr>
-      <w:r>
-        <w:t>Vyrovnávací paměť s přímým mapováním</w:t>
-      </w:r>
-    </w:p>
-    <w:p>
-      <w:r>
-        <w:t>Direct-</w:t>
-      </w:r>
-      <w:proofErr w:type="spellStart"/>
-      <w:r>
-        <w:t>mapped</w:t>
-      </w:r>
-      <w:proofErr w:type="spellEnd"/>
-      <w:r>
-        <w:t xml:space="preserve"> </w:t>
-      </w:r>
-      <w:proofErr w:type="spellStart"/>
-      <w:r>
-        <w:t>cache</w:t>
-      </w:r>
-      <w:proofErr w:type="spellEnd"/>
-      <w:r>
-        <w:t xml:space="preserve"> je typ vyrovnávací paměti, který má v každé sadě právě jednu </w:t>
-      </w:r>
-      <w:proofErr w:type="spellStart"/>
-      <w:r>
-        <w:t>cache</w:t>
-      </w:r>
-      <w:proofErr w:type="spellEnd"/>
-      <w:r>
-        <w:t xml:space="preserve"> line.</w:t>
-      </w:r>
-      <w:r>
-        <w:t xml:space="preserve"> </w:t>
-      </w:r>
-      <w:r>
-        <w:t xml:space="preserve">Tyto paměti jsou jednoduché na implementaci a používání, ale je zde zvýšené riziko </w:t>
-      </w:r>
-      <w:proofErr w:type="spellStart"/>
+        <w:t>v</w:t>
+      </w:r>
+      <w:r>
+        <w:t xml:space="preserve"> a </w:t>
+      </w:r>
       <w:r>
         <w:rPr>
           <w:i/>
           <w:iCs/>
         </w:rPr>
-        <w:t>thrashingu</w:t>
-      </w:r>
-      <w:proofErr w:type="spellEnd"/>
-      <w:r>
-        <w:t>.</w:t>
-      </w:r>
-      <w:r>
-        <w:t xml:space="preserve"> </w:t>
-      </w:r>
-      <w:r>
-        <w:t xml:space="preserve">[TODO </w:t>
-      </w:r>
-      <w:proofErr w:type="spellStart"/>
-      <w:r>
-        <w:t>csprogrammer</w:t>
-      </w:r>
-      <w:proofErr w:type="spellEnd"/>
-      <w:r>
-        <w:t>]</w:t>
-      </w:r>
-    </w:p>
-    <w:p>
-      <w:pPr>
-        <w:pStyle w:val="Heading3"/>
-      </w:pPr>
-      <w:r>
-        <w:lastRenderedPageBreak/>
-        <w:t xml:space="preserve">Set </w:t>
-      </w:r>
-      <w:proofErr w:type="spellStart"/>
-      <w:r>
-        <w:t>associative</w:t>
-      </w:r>
-      <w:proofErr w:type="spellEnd"/>
-      <w:r>
-        <w:t xml:space="preserve"> vyrovnávací paměť</w:t>
-      </w:r>
-    </w:p>
-    <w:p>
-      <w:r>
-        <w:t xml:space="preserve">Tento typ pamětí se redukuje problém existující v paměti s přímým mapováním pomocí </w:t>
-      </w:r>
-      <w:proofErr w:type="spellStart"/>
-      <w:r>
-        <w:t>navýčení</w:t>
-      </w:r>
-      <w:proofErr w:type="spellEnd"/>
-      <w:r>
-        <w:t xml:space="preserve"> počtu </w:t>
-      </w:r>
-      <w:proofErr w:type="spellStart"/>
-      <w:r>
-        <w:t>cache</w:t>
-      </w:r>
-      <w:proofErr w:type="spellEnd"/>
-      <w:r>
-        <w:t xml:space="preserve"> line v rámci jedné sady.</w:t>
-      </w:r>
-      <w:r>
-        <w:t xml:space="preserve"> </w:t>
-      </w:r>
-      <w:r>
-        <w:rPr>
-          <w:i/>
-          <w:iCs/>
-        </w:rPr>
-        <w:t>Asociativní</w:t>
-      </w:r>
-      <w:r>
-        <w:t xml:space="preserve"> paměť ukládá data jako pole dvojic </w:t>
-      </w:r>
-      <w:r>
-        <w:rPr>
-          <w:i/>
-          <w:iCs/>
-        </w:rPr>
-        <w:t>klíč-hodnota</w:t>
-      </w:r>
-      <w:r>
-        <w:t xml:space="preserve">. Každou sadu v této paměti si lze představit jako asociativní paměť, jejímž klíčem je spojení bitů </w:t>
-      </w:r>
-      <w:r>
-        <w:rPr>
-          <w:i/>
-          <w:iCs/>
-        </w:rPr>
-        <w:t>v</w:t>
-      </w:r>
-      <w:r>
-        <w:t xml:space="preserve"> a </w:t>
-      </w:r>
-      <w:r>
-        <w:rPr>
-          <w:i/>
-          <w:iCs/>
-        </w:rPr>
         <w:t>t</w:t>
       </w:r>
       <w:r>
         <w:t xml:space="preserve"> a hodnotou je obsah bloku. </w:t>
       </w:r>
       <w:r>
-        <w:t xml:space="preserve">[TODO </w:t>
-      </w:r>
-      <w:proofErr w:type="spellStart"/>
-      <w:r>
-        <w:t>csprogrammer</w:t>
-      </w:r>
-      <w:proofErr w:type="spellEnd"/>
-      <w:r>
-        <w:t>]</w:t>
+        <w:t>[TODO csprogrammer]</w:t>
       </w:r>
     </w:p>
     <w:p>
@@ -4592,15 +3997,7 @@
         <w:t xml:space="preserve">. </w:t>
       </w:r>
       <w:r>
-        <w:t xml:space="preserve">[TODO </w:t>
-      </w:r>
-      <w:proofErr w:type="spellStart"/>
-      <w:r>
-        <w:t>csprogrammer</w:t>
-      </w:r>
-      <w:proofErr w:type="spellEnd"/>
-      <w:r>
-        <w:t>]</w:t>
+        <w:t>[TODO csprogrammer]</w:t>
       </w:r>
     </w:p>
     <w:p>
@@ -4609,6 +4006,9 @@
         <w:jc w:val="center"/>
       </w:pPr>
       <w:r>
+        <w:rPr>
+          <w:noProof/>
+        </w:rPr>
         <w:drawing>
           <wp:inline distT="0" distB="0" distL="0" distR="0" wp14:anchorId="1368A2C8" wp14:editId="3AF1E29B">
             <wp:extent cx="2457793" cy="1143160"/>
@@ -4662,28 +4062,12 @@
         </w:r>
       </w:fldSimple>
       <w:r>
-        <w:t xml:space="preserve">: Příklad uspořádání a typu </w:t>
-      </w:r>
-      <w:proofErr w:type="spellStart"/>
-      <w:r>
-        <w:t>cache</w:t>
-      </w:r>
-      <w:proofErr w:type="spellEnd"/>
-      <w:r>
-        <w:t xml:space="preserve"> pamětí – snímek programu CPU-Z. Zdroj vlastní.</w:t>
-      </w:r>
-    </w:p>
-    <w:p>
-      <w:r>
-        <w:t xml:space="preserve">Zde je příklad různých úrovní </w:t>
-      </w:r>
-      <w:proofErr w:type="spellStart"/>
-      <w:r>
-        <w:t>cache</w:t>
-      </w:r>
-      <w:proofErr w:type="spellEnd"/>
-      <w:r>
-        <w:t xml:space="preserve"> pamětí. V levém sloupci vidíme </w:t>
+        <w:t>: Příklad uspořádání a typu cache pamětí – snímek programu CPU-Z. Zdroj vlastní.</w:t>
+      </w:r>
+    </w:p>
+    <w:p>
+      <w:r>
+        <w:t xml:space="preserve">Zde je příklad různých úrovní cache pamětí. V levém sloupci vidíme </w:t>
       </w:r>
       <w:r>
         <w:rPr>
@@ -4707,34 +4091,43 @@
           <w:i/>
           <w:iCs/>
         </w:rPr>
-        <w:t>N-</w:t>
-      </w:r>
-      <w:proofErr w:type="spellStart"/>
+        <w:t>N-way</w:t>
+      </w:r>
+      <w:r>
+        <w:t xml:space="preserve"> nám říká, že každá sada pojme </w:t>
+      </w:r>
       <w:r>
         <w:rPr>
           <w:i/>
           <w:iCs/>
         </w:rPr>
-        <w:t>way</w:t>
-      </w:r>
-      <w:proofErr w:type="spellEnd"/>
-      <w:r>
-        <w:t xml:space="preserve"> nám říká, že každá sada pojme </w:t>
+        <w:t xml:space="preserve">N </w:t>
+      </w:r>
+      <w:r>
+        <w:t>cache line.</w:t>
+      </w:r>
+    </w:p>
+    <w:p>
+      <w:pPr>
+        <w:pStyle w:val="Heading3"/>
+      </w:pPr>
+      <w:r>
+        <w:t>Plně asociativní vyrovnávací paměť</w:t>
+      </w:r>
+    </w:p>
+    <w:p>
+      <w:r>
+        <w:t xml:space="preserve">Jedná se o asociativní vyrovnávací paměť s jednou sadou. Tato sada obsahuje všechny cache line. Při adresování je možné vypustit bity </w:t>
       </w:r>
       <w:r>
         <w:rPr>
           <w:i/>
           <w:iCs/>
         </w:rPr>
-        <w:t xml:space="preserve">N </w:t>
-      </w:r>
-      <w:proofErr w:type="spellStart"/>
-      <w:r>
-        <w:t>cache</w:t>
-      </w:r>
-      <w:proofErr w:type="spellEnd"/>
-      <w:r>
-        <w:t xml:space="preserve"> line.</w:t>
+        <w:t>s</w:t>
+      </w:r>
+      <w:r>
+        <w:t>, jelikož se vždy pracuje s hodnotou 0. Plně asociativní vyrovnávací paměť je vhodná pro malé kapacity, jelikož pro větší kapacity by bylo zapotřebí značné množství hardware a zároveň by byla pomalá. [TODO csprogrammer]</w:t>
       </w:r>
     </w:p>
     <w:p>
@@ -4742,261 +4135,636 @@
         <w:pStyle w:val="Heading3"/>
       </w:pPr>
       <w:r>
-        <w:t>Plně asociativní vyrovnávací paměť</w:t>
-      </w:r>
-    </w:p>
-    <w:p>
-      <w:r>
-        <w:t xml:space="preserve">Jedná se o asociativní vyrovnávací paměť s jednou sadou. Tato sada obsahuje všechny </w:t>
-      </w:r>
-      <w:proofErr w:type="spellStart"/>
-      <w:r>
-        <w:t>cache</w:t>
-      </w:r>
-      <w:proofErr w:type="spellEnd"/>
-      <w:r>
-        <w:t xml:space="preserve"> line. Při adresování je možné vypustit bity </w:t>
+        <w:t>Substituční strategie</w:t>
+      </w:r>
+    </w:p>
+    <w:p>
+      <w:r>
+        <w:t xml:space="preserve">Pokud nastane </w:t>
       </w:r>
       <w:r>
         <w:rPr>
           <w:i/>
           <w:iCs/>
         </w:rPr>
-        <w:t>s</w:t>
-      </w:r>
-      <w:r>
-        <w:t xml:space="preserve">, jelikož se vždy pracuje s hodnotou 0. Plně asociativní vyrovnávací paměť je vhodná pro malé kapacity, jelikož pro větší kapacity by bylo zapotřebí značné množství hardware a zároveň by byla pomalá. </w:t>
-      </w:r>
-      <w:r>
-        <w:t xml:space="preserve">[TODO </w:t>
-      </w:r>
-      <w:proofErr w:type="spellStart"/>
-      <w:r>
-        <w:t>csprogrammer</w:t>
-      </w:r>
-      <w:proofErr w:type="spellEnd"/>
-      <w:r>
-        <w:t>]</w:t>
-      </w:r>
-    </w:p>
-    <w:p>
-      <w:pPr>
-        <w:pStyle w:val="Heading3"/>
-      </w:pPr>
-      <w:r>
-        <w:t>Substituční strategie</w:t>
-      </w:r>
-    </w:p>
-    <w:p>
-      <w:r>
-        <w:t xml:space="preserve">Pokud nastane </w:t>
-      </w:r>
-      <w:proofErr w:type="spellStart"/>
+        <w:t>conflic</w:t>
+      </w:r>
       <w:r>
         <w:rPr>
           <w:i/>
           <w:iCs/>
         </w:rPr>
-        <w:t>conflic</w:t>
+        <w:t>t</w:t>
       </w:r>
       <w:r>
         <w:rPr>
           <w:i/>
           <w:iCs/>
         </w:rPr>
-        <w:t>t</w:t>
-      </w:r>
-      <w:proofErr w:type="spellEnd"/>
+        <w:t xml:space="preserve"> miss</w:t>
+      </w:r>
+      <w:r>
+        <w:t>, je třeba umístit žádaná data na vhodné místo. Toto místo může být zvoleno náhodně. Alternativně můžeme zvolit sofistikovanější postupu, jako je nahrazení dat, která byla použita nejdále v minulosti (LRU)</w:t>
+      </w:r>
+      <w:r>
+        <w:t>, případně nejméně často využita ve stanoveném časovém okně (LFU).</w:t>
+      </w:r>
+      <w:r>
+        <w:t xml:space="preserve"> [TODO csprogrammer]</w:t>
+      </w:r>
+    </w:p>
+    <w:p>
+      <w:pPr>
+        <w:pStyle w:val="Heading3"/>
+      </w:pPr>
+      <w:r>
+        <w:t>Způsoby zapisování</w:t>
+      </w:r>
+    </w:p>
+    <w:p>
+      <w:r>
+        <w:t>Na rozdíl od čtení dat, zápis dat je o něco složitější. Jsou-li data, která aktualizujeme, v cache paměti, můžeme buď nová data rovnou zapsat do cache paměti nižší úrovně (</w:t>
+      </w:r>
       <w:r>
         <w:rPr>
           <w:i/>
           <w:iCs/>
         </w:rPr>
-        <w:t xml:space="preserve"> miss</w:t>
-      </w:r>
-      <w:r>
-        <w:t>, je třeba umístit žádaná data na vhodné místo. Toto místo může být zvoleno náhodně. Alternativně můžeme zvolit sofistikovanější postupu, jako je nahrazení dat, která byla použita nejdále v minulosti (LRU)</w:t>
-      </w:r>
-      <w:r>
-        <w:t>, případně nejméně často využita ve stanoveném časovém okně (LFU).</w:t>
-      </w:r>
-      <w:r>
-        <w:t xml:space="preserve"> </w:t>
-      </w:r>
-      <w:r>
-        <w:t xml:space="preserve">[TODO </w:t>
-      </w:r>
-      <w:proofErr w:type="spellStart"/>
-      <w:r>
-        <w:t>csprogrammer</w:t>
-      </w:r>
-      <w:proofErr w:type="spellEnd"/>
-      <w:r>
-        <w:t>]</w:t>
-      </w:r>
-    </w:p>
-    <w:p>
-      <w:pPr>
-        <w:pStyle w:val="Heading3"/>
-      </w:pPr>
-      <w:r>
-        <w:t>Způsoby zapisování</w:t>
-      </w:r>
-    </w:p>
-    <w:p>
-      <w:r>
-        <w:t>Na rozdíl od čtení dat, zápis dat je o něco složitější. Jsou-li data, která aktualizujeme, v </w:t>
-      </w:r>
-      <w:proofErr w:type="spellStart"/>
-      <w:r>
-        <w:t>cache</w:t>
-      </w:r>
-      <w:proofErr w:type="spellEnd"/>
-      <w:r>
-        <w:t xml:space="preserve"> paměti, můžeme buď nová data rovnou zapsat do </w:t>
-      </w:r>
-      <w:proofErr w:type="spellStart"/>
-      <w:r>
-        <w:t>cache</w:t>
-      </w:r>
-      <w:proofErr w:type="spellEnd"/>
-      <w:r>
-        <w:t xml:space="preserve"> paměti nižší úrovně (</w:t>
-      </w:r>
-      <w:proofErr w:type="spellStart"/>
+        <w:t>write</w:t>
+      </w:r>
       <w:r>
         <w:rPr>
           <w:i/>
           <w:iCs/>
         </w:rPr>
-        <w:t>write</w:t>
+        <w:t>-through</w:t>
+      </w:r>
+      <w:r>
+        <w:t xml:space="preserve">) </w:t>
+      </w:r>
+      <w:r>
+        <w:lastRenderedPageBreak/>
+        <w:t>nebo upravit data a zapsat je do paměti až v době vyřazení cache line z paměti (</w:t>
       </w:r>
       <w:r>
         <w:rPr>
           <w:i/>
           <w:iCs/>
         </w:rPr>
-        <w:t>-through</w:t>
-      </w:r>
-      <w:proofErr w:type="spellEnd"/>
-      <w:r>
-        <w:t xml:space="preserve">) </w:t>
-      </w:r>
-      <w:r>
-        <w:lastRenderedPageBreak/>
-        <w:t xml:space="preserve">nebo upravit data a zapsat je do paměti až v době vyřazení </w:t>
-      </w:r>
-      <w:proofErr w:type="spellStart"/>
-      <w:r>
-        <w:t>cache</w:t>
-      </w:r>
-      <w:proofErr w:type="spellEnd"/>
-      <w:r>
-        <w:t xml:space="preserve"> line z paměti (</w:t>
-      </w:r>
-      <w:proofErr w:type="spellStart"/>
+        <w:t>write-back</w:t>
+      </w:r>
+      <w:r>
+        <w:t xml:space="preserve">). Nastane-li </w:t>
+      </w:r>
       <w:r>
         <w:rPr>
           <w:i/>
           <w:iCs/>
         </w:rPr>
-        <w:t>write-back</w:t>
-      </w:r>
-      <w:proofErr w:type="spellEnd"/>
-      <w:r>
-        <w:t xml:space="preserve">). Nastane-li </w:t>
-      </w:r>
-      <w:proofErr w:type="spellStart"/>
+        <w:t>write miss</w:t>
+      </w:r>
+      <w:r>
+        <w:t xml:space="preserve">, máme opět na výběr. Způsob </w:t>
+      </w:r>
       <w:r>
         <w:rPr>
           <w:i/>
           <w:iCs/>
         </w:rPr>
-        <w:t>write</w:t>
-      </w:r>
-      <w:proofErr w:type="spellEnd"/>
+        <w:t xml:space="preserve">write-allocate </w:t>
+      </w:r>
+      <w:r>
+        <w:t xml:space="preserve">si nejdříve načte blok z nižší paměťové vrstvy a poté upraví data. Na rozdíl od toho, </w:t>
+      </w:r>
       <w:r>
         <w:rPr>
           <w:i/>
           <w:iCs/>
         </w:rPr>
-        <w:t xml:space="preserve"> miss</w:t>
-      </w:r>
-      <w:r>
-        <w:t xml:space="preserve">, máme opět na výběr. Způsob </w:t>
-      </w:r>
-      <w:proofErr w:type="spellStart"/>
+        <w:t>no-write-allocate</w:t>
+      </w:r>
+      <w:r>
+        <w:t xml:space="preserve"> přímo zapíše data do nižší úrovně. Výše uvedené způsoby lze kombinovat mezi sebou a každá kombinace je vhodná pro jiný cíl. [TODO csprogrammer]</w:t>
+      </w:r>
+    </w:p>
+    <w:p>
+      <w:pPr>
+        <w:pStyle w:val="Heading2"/>
+      </w:pPr>
+      <w:r>
+        <w:t>Operační paměť</w:t>
+      </w:r>
+    </w:p>
+    <w:p>
+      <w:r>
+        <w:t xml:space="preserve">Operační paměť na rozdíl od vyrovnávacích pamětí využívá technologie DRAM pro ukládání dat. Jeden bit je uchován pomocí kondenzátoru. Kvůli pokročilému stupni integrace a zároveň náchylnosti na rušení, každý kondenzátor musí být </w:t>
+      </w:r>
+      <w:r>
+        <w:t>pravidelně dobíjen (refresh).</w:t>
+      </w:r>
+      <w:r>
+        <w:t xml:space="preserve"> Tento způsob ukládání dat je využit pro operační paměti kvůli možnosti dosažení vyšší kapacity na stejnou plochu čipu v porovnání s SRAM a také kvůli ceně. Čas přístupu je ale delší. [TODO csprogrammer]</w:t>
+      </w:r>
+    </w:p>
+    <w:p>
+      <w:r>
+        <w:t>Data na paměťovém čipu jsou uspořádána do dvourozměrného pole označovaného jako superbuňka (supercell)</w:t>
+      </w:r>
+      <w:r>
+        <w:t xml:space="preserve"> a ta zase obsahuje určitý počet paměťových buněk (cell). Čip je propojen s paměťovým kontrolérem pomocí adresových a datových vodičů, které slouží k vyhledání požadovaných buněk a zápisu nebo čtení dat. Při adresování se nejprve na vodiče zapíše adresa řádku, který se následně celý zkopíruje do interního bufferu řádku, a následně se na stejné vodiče zapíše adresa sloupce</w:t>
+      </w:r>
+      <w:r>
+        <w:t>, což zapříčiní zapsání dat z požadované paměťové lokace z bufferu řádku na datové vodiče. [TODO csprogrammer]</w:t>
+      </w:r>
+    </w:p>
+    <w:p>
+      <w:r>
+        <w:t>Paměťové čipy jsou dále uspořádány do paměťových modulů. Přístup jednotlivým čipům na modulu probíhá paralelně</w:t>
+      </w:r>
+      <w:r>
+        <w:t xml:space="preserve">. V případě čtení dat z paměti paměťový kontrolér obdrží adresu, kterou rozdělí podle počtu čipů na modulu pro získání adresy superbuňky. Každý čip zapíše hledaná data zpět na </w:t>
+      </w:r>
+      <w:r>
+        <w:t>výstup modulu, který data poskládá do správného pořadí a poté je pošle kontroléru. Data jsou pomocí sběrnice následně zaslána do CPU. [TODO csprogrammer]</w:t>
+      </w:r>
+    </w:p>
+    <w:p>
+      <w:pPr>
+        <w:pStyle w:val="Heading2"/>
+      </w:pPr>
+      <w:r>
+        <w:t>CPU pipelining</w:t>
+      </w:r>
+    </w:p>
+    <w:p>
+      <w:pPr>
+        <w:pStyle w:val="Heading3"/>
+      </w:pPr>
+      <w:r>
+        <w:t>Fáze instrukčního kanálu</w:t>
+      </w:r>
+    </w:p>
+    <w:p>
+      <w:r>
+        <w:t xml:space="preserve">Zpracování jedné instrukce </w:t>
+      </w:r>
+      <w:r>
+        <w:t xml:space="preserve">procesorem je rozděleno do několika fází a bývá popsáno instrukční </w:t>
+      </w:r>
       <w:r>
         <w:rPr>
           <w:i/>
           <w:iCs/>
         </w:rPr>
-        <w:t>write-allocate</w:t>
-      </w:r>
-      <w:proofErr w:type="spellEnd"/>
+        <w:t>pipeline</w:t>
+      </w:r>
+      <w:r>
+        <w:t xml:space="preserve">. První je fáze </w:t>
+      </w:r>
       <w:r>
         <w:rPr>
           <w:i/>
           <w:iCs/>
         </w:rPr>
-        <w:t xml:space="preserve"> </w:t>
-      </w:r>
-      <w:r>
-        <w:t xml:space="preserve">si nejdříve načte blok z nižší paměťové vrstvy a poté upraví data. Na rozdíl od toho, </w:t>
+        <w:t>fetch</w:t>
+      </w:r>
+      <w:r>
+        <w:t xml:space="preserve">, ve které se načte instrukce z paměti pomocí adresy, která je uchována v registru jménem </w:t>
       </w:r>
       <w:r>
         <w:rPr>
           <w:i/>
           <w:iCs/>
         </w:rPr>
-        <w:t>no-</w:t>
-      </w:r>
-      <w:proofErr w:type="spellStart"/>
+        <w:t>program counter</w:t>
+      </w:r>
+      <w:r>
+        <w:t xml:space="preserve">. Následující úroveň </w:t>
+      </w:r>
       <w:r>
         <w:rPr>
           <w:i/>
           <w:iCs/>
         </w:rPr>
-        <w:t>write</w:t>
-      </w:r>
-      <w:proofErr w:type="spellEnd"/>
+        <w:t>decode</w:t>
+      </w:r>
+      <w:r>
+        <w:t xml:space="preserve"> se zabývá </w:t>
+      </w:r>
+      <w:r>
+        <w:t xml:space="preserve">načtením operandů. Krok </w:t>
+      </w:r>
       <w:r>
         <w:rPr>
           <w:i/>
           <w:iCs/>
         </w:rPr>
-        <w:t>-</w:t>
-      </w:r>
-      <w:proofErr w:type="spellStart"/>
+        <w:t>execute</w:t>
+      </w:r>
+      <w:r>
+        <w:t xml:space="preserve"> provede operaci, kterou</w:t>
+      </w:r>
+      <w:r>
+        <w:t xml:space="preserve"> popisuje instrukce, </w:t>
+      </w:r>
+      <w:r>
+        <w:t xml:space="preserve">pomocí </w:t>
+      </w:r>
+      <w:r>
+        <w:lastRenderedPageBreak/>
+        <w:t>aritmeticko-logické jednotky. Může se jednat o matematické nebo logické operace,</w:t>
+      </w:r>
+      <w:r>
+        <w:t xml:space="preserve"> výpočet adresy, vyhodnocení podmínky nebo směr větvení. Zápis a čtení paměti se děje ve fázi </w:t>
+      </w:r>
       <w:r>
         <w:rPr>
           <w:i/>
           <w:iCs/>
         </w:rPr>
-        <w:t>allocate</w:t>
-      </w:r>
-      <w:proofErr w:type="spellEnd"/>
-      <w:r>
-        <w:t xml:space="preserve"> přímo zapíše data do nižší úrovně. Výše uvedené způsoby lze kombinovat mezi sebou a každá kombinace je vhodná pro jiný cíl. </w:t>
-      </w:r>
-      <w:r>
-        <w:t xml:space="preserve">[TODO </w:t>
-      </w:r>
-      <w:proofErr w:type="spellStart"/>
-      <w:r>
-        <w:t>csprogrammer</w:t>
-      </w:r>
-      <w:proofErr w:type="spellEnd"/>
-      <w:r>
-        <w:t>]</w:t>
-      </w:r>
+        <w:t>memory</w:t>
+      </w:r>
+      <w:r>
+        <w:t xml:space="preserve">. Konečný krok </w:t>
+      </w:r>
+      <w:r>
+        <w:rPr>
+          <w:i/>
+          <w:iCs/>
+        </w:rPr>
+        <w:t>write-back</w:t>
+      </w:r>
+      <w:r>
+        <w:t xml:space="preserve"> zapisuje vypočtené výsledky do registrů.</w:t>
+      </w:r>
+      <w:r>
+        <w:t xml:space="preserve"> Abychom mohli hodnotit vhodnost různých přístupů k provádění instrukcí, používáme pojmy </w:t>
+      </w:r>
+      <w:r>
+        <w:rPr>
+          <w:i/>
+          <w:iCs/>
+        </w:rPr>
+        <w:t>latency</w:t>
+      </w:r>
+      <w:r>
+        <w:t xml:space="preserve">, což je doba vykonání operace, a </w:t>
+      </w:r>
+      <w:r>
+        <w:rPr>
+          <w:i/>
+          <w:iCs/>
+        </w:rPr>
+        <w:t>throughput</w:t>
+      </w:r>
+      <w:r>
+        <w:t>, který popisuje počet provedených operací za jednotku času.</w:t>
+      </w:r>
+      <w:r>
+        <w:t xml:space="preserve"> </w:t>
+      </w:r>
+      <w:r>
+        <w:t>[TODO csprogrammer]</w:t>
+      </w:r>
+    </w:p>
+    <w:p>
+      <w:pPr>
+        <w:pStyle w:val="Heading3"/>
+      </w:pPr>
+      <w:r>
+        <w:t>Sekvenční zpracování</w:t>
+      </w:r>
+    </w:p>
+    <w:p>
+      <w:r>
+        <w:t>Jestliže vykonáváme instrukce jednu po druhé a každá instrukce projde kanálem jako celek, hovoříme o sekvenčním vykonávání.</w:t>
+      </w:r>
+    </w:p>
+    <w:p>
+      <w:pPr>
+        <w:keepNext/>
+        <w:jc w:val="center"/>
+      </w:pPr>
+      <w:r>
+        <w:rPr>
+          <w:noProof/>
+        </w:rPr>
+        <w:drawing>
+          <wp:inline distT="0" distB="0" distL="0" distR="0" wp14:anchorId="1637F633" wp14:editId="44943E3B">
+            <wp:extent cx="5580380" cy="1577340"/>
+            <wp:effectExtent l="0" t="0" r="1270" b="3810"/>
+            <wp:docPr id="7" name="Picture 7" descr="Diagram, table&#10;&#10;Description automatically generated"/>
+            <wp:cNvGraphicFramePr>
+              <a:graphicFrameLocks xmlns:a="http://schemas.openxmlformats.org/drawingml/2006/main" noChangeAspect="1"/>
+            </wp:cNvGraphicFramePr>
+            <a:graphic xmlns:a="http://schemas.openxmlformats.org/drawingml/2006/main">
+              <a:graphicData uri="http://schemas.openxmlformats.org/drawingml/2006/picture">
+                <pic:pic xmlns:pic="http://schemas.openxmlformats.org/drawingml/2006/picture">
+                  <pic:nvPicPr>
+                    <pic:cNvPr id="7" name="Picture 7" descr="Diagram, table&#10;&#10;Description automatically generated"/>
+                    <pic:cNvPicPr/>
+                  </pic:nvPicPr>
+                  <pic:blipFill>
+                    <a:blip r:embed="rId15">
+                      <a:extLst>
+                        <a:ext uri="{28A0092B-C50C-407E-A947-70E740481C1C}">
+                          <a14:useLocalDpi xmlns:a14="http://schemas.microsoft.com/office/drawing/2010/main" val="0"/>
+                        </a:ext>
+                      </a:extLst>
+                    </a:blip>
+                    <a:stretch>
+                      <a:fillRect/>
+                    </a:stretch>
+                  </pic:blipFill>
+                  <pic:spPr>
+                    <a:xfrm>
+                      <a:off x="0" y="0"/>
+                      <a:ext cx="5580380" cy="1577340"/>
+                    </a:xfrm>
+                    <a:prstGeom prst="rect">
+                      <a:avLst/>
+                    </a:prstGeom>
+                  </pic:spPr>
+                </pic:pic>
+              </a:graphicData>
+            </a:graphic>
+          </wp:inline>
+        </w:drawing>
+      </w:r>
+    </w:p>
+    <w:p>
+      <w:pPr>
+        <w:pStyle w:val="Caption"/>
+      </w:pPr>
+      <w:r>
+        <w:t xml:space="preserve">Obrázek </w:t>
+      </w:r>
+      <w:fldSimple w:instr=" SEQ Obrázek \* ARABIC ">
+        <w:r>
+          <w:rPr>
+            <w:noProof/>
+          </w:rPr>
+          <w:t>4</w:t>
+        </w:r>
+      </w:fldSimple>
+      <w:r>
+        <w:t>: Sekvenční vykonávání instrukcí. Zdroj vlastní.</w:t>
+      </w:r>
+    </w:p>
+    <w:p>
+      <w:pPr>
+        <w:pStyle w:val="Heading3"/>
+      </w:pPr>
+      <w:r>
+        <w:t>Skalární pipeline</w:t>
+      </w:r>
+    </w:p>
+    <w:p>
+      <w:r>
+        <w:t xml:space="preserve">Jiný způsob provádění instrukcí, který by měl lépe využívat dostupný hardware, se nazývá </w:t>
+      </w:r>
+      <w:r>
+        <w:rPr>
+          <w:i/>
+          <w:iCs/>
+        </w:rPr>
+        <w:t>pipelined</w:t>
+      </w:r>
+      <w:r>
+        <w:t>.</w:t>
+      </w:r>
+    </w:p>
+    <w:p>
+      <w:pPr>
+        <w:keepNext/>
+        <w:jc w:val="center"/>
+      </w:pPr>
+      <w:r>
+        <w:rPr>
+          <w:noProof/>
+        </w:rPr>
+        <w:drawing>
+          <wp:inline distT="0" distB="0" distL="0" distR="0" wp14:anchorId="708B760E" wp14:editId="7823E95B">
+            <wp:extent cx="3724275" cy="1914525"/>
+            <wp:effectExtent l="0" t="0" r="9525" b="9525"/>
+            <wp:docPr id="9" name="Picture 9" descr="Table&#10;&#10;Description automatically generated with medium confidence"/>
+            <wp:cNvGraphicFramePr>
+              <a:graphicFrameLocks xmlns:a="http://schemas.openxmlformats.org/drawingml/2006/main" noChangeAspect="1"/>
+            </wp:cNvGraphicFramePr>
+            <a:graphic xmlns:a="http://schemas.openxmlformats.org/drawingml/2006/main">
+              <a:graphicData uri="http://schemas.openxmlformats.org/drawingml/2006/picture">
+                <pic:pic xmlns:pic="http://schemas.openxmlformats.org/drawingml/2006/picture">
+                  <pic:nvPicPr>
+                    <pic:cNvPr id="9" name="Picture 9" descr="Table&#10;&#10;Description automatically generated with medium confidence"/>
+                    <pic:cNvPicPr/>
+                  </pic:nvPicPr>
+                  <pic:blipFill>
+                    <a:blip r:embed="rId16">
+                      <a:extLst>
+                        <a:ext uri="{28A0092B-C50C-407E-A947-70E740481C1C}">
+                          <a14:useLocalDpi xmlns:a14="http://schemas.microsoft.com/office/drawing/2010/main" val="0"/>
+                        </a:ext>
+                      </a:extLst>
+                    </a:blip>
+                    <a:stretch>
+                      <a:fillRect/>
+                    </a:stretch>
+                  </pic:blipFill>
+                  <pic:spPr>
+                    <a:xfrm>
+                      <a:off x="0" y="0"/>
+                      <a:ext cx="3724275" cy="1914525"/>
+                    </a:xfrm>
+                    <a:prstGeom prst="rect">
+                      <a:avLst/>
+                    </a:prstGeom>
+                  </pic:spPr>
+                </pic:pic>
+              </a:graphicData>
+            </a:graphic>
+          </wp:inline>
+        </w:drawing>
+      </w:r>
+    </w:p>
+    <w:p>
+      <w:pPr>
+        <w:pStyle w:val="Caption"/>
+      </w:pPr>
+      <w:r>
+        <w:t xml:space="preserve">Obrázek </w:t>
+      </w:r>
+      <w:fldSimple w:instr=" SEQ Obrázek \* ARABIC ">
+        <w:r>
+          <w:rPr>
+            <w:noProof/>
+          </w:rPr>
+          <w:t>5</w:t>
+        </w:r>
+      </w:fldSimple>
+      <w:r>
+        <w:t>: Skalární instrukční pipeline. Zdroj vlastní.</w:t>
+      </w:r>
+    </w:p>
+    <w:p/>
+    <w:p>
+      <w:pPr>
+        <w:pStyle w:val="Heading3"/>
+      </w:pPr>
+      <w:r>
+        <w:lastRenderedPageBreak/>
+        <w:t>Superskalární pipeline</w:t>
+      </w:r>
+    </w:p>
+    <w:p>
+      <w:r>
+        <w:t xml:space="preserve">Vylepšení skalárního </w:t>
+      </w:r>
+      <w:r>
+        <w:rPr>
+          <w:i/>
+          <w:iCs/>
+        </w:rPr>
+        <w:t xml:space="preserve">pipelined </w:t>
+      </w:r>
+      <w:r>
+        <w:t>přístupu je způsob superskalární. Ten je zdokonalen pomocí přidaného hardware, díky kterému se může během jednoho taktu nacházet více instrukcí v té samé fázi.</w:t>
+      </w:r>
+    </w:p>
+    <w:p>
+      <w:pPr>
+        <w:keepNext/>
+        <w:jc w:val="center"/>
+      </w:pPr>
+      <w:r>
+        <w:rPr>
+          <w:noProof/>
+        </w:rPr>
+        <w:drawing>
+          <wp:inline distT="0" distB="0" distL="0" distR="0" wp14:anchorId="57FAAA02" wp14:editId="1215C921">
+            <wp:extent cx="3724275" cy="3057525"/>
+            <wp:effectExtent l="0" t="0" r="9525" b="9525"/>
+            <wp:docPr id="10" name="Picture 10" descr="Table&#10;&#10;Description automatically generated"/>
+            <wp:cNvGraphicFramePr>
+              <a:graphicFrameLocks xmlns:a="http://schemas.openxmlformats.org/drawingml/2006/main" noChangeAspect="1"/>
+            </wp:cNvGraphicFramePr>
+            <a:graphic xmlns:a="http://schemas.openxmlformats.org/drawingml/2006/main">
+              <a:graphicData uri="http://schemas.openxmlformats.org/drawingml/2006/picture">
+                <pic:pic xmlns:pic="http://schemas.openxmlformats.org/drawingml/2006/picture">
+                  <pic:nvPicPr>
+                    <pic:cNvPr id="10" name="Picture 10" descr="Table&#10;&#10;Description automatically generated"/>
+                    <pic:cNvPicPr/>
+                  </pic:nvPicPr>
+                  <pic:blipFill>
+                    <a:blip r:embed="rId17">
+                      <a:extLst>
+                        <a:ext uri="{28A0092B-C50C-407E-A947-70E740481C1C}">
+                          <a14:useLocalDpi xmlns:a14="http://schemas.microsoft.com/office/drawing/2010/main" val="0"/>
+                        </a:ext>
+                      </a:extLst>
+                    </a:blip>
+                    <a:stretch>
+                      <a:fillRect/>
+                    </a:stretch>
+                  </pic:blipFill>
+                  <pic:spPr>
+                    <a:xfrm>
+                      <a:off x="0" y="0"/>
+                      <a:ext cx="3724275" cy="3057525"/>
+                    </a:xfrm>
+                    <a:prstGeom prst="rect">
+                      <a:avLst/>
+                    </a:prstGeom>
+                  </pic:spPr>
+                </pic:pic>
+              </a:graphicData>
+            </a:graphic>
+          </wp:inline>
+        </w:drawing>
+      </w:r>
+    </w:p>
+    <w:p>
+      <w:pPr>
+        <w:pStyle w:val="Caption"/>
+      </w:pPr>
+      <w:r>
+        <w:t xml:space="preserve">Obrázek </w:t>
+      </w:r>
+      <w:fldSimple w:instr=" SEQ Obrázek \* ARABIC ">
+        <w:r>
+          <w:rPr>
+            <w:noProof/>
+          </w:rPr>
+          <w:t>6</w:t>
+        </w:r>
+      </w:fldSimple>
+      <w:r>
+        <w:t>: Superskalární instrukční pipeline. Zdroj vlastní.</w:t>
+      </w:r>
+    </w:p>
+    <w:p>
+      <w:pPr>
+        <w:pStyle w:val="Heading3"/>
+      </w:pPr>
+      <w:r>
+        <w:t>Ideální vs reálné řešení</w:t>
+      </w:r>
+    </w:p>
+    <w:p>
+      <w:r>
+        <w:t xml:space="preserve">Ačkoliv je </w:t>
+      </w:r>
+      <w:r>
+        <w:rPr>
+          <w:i/>
+          <w:iCs/>
+        </w:rPr>
+        <w:t>pipelining</w:t>
+      </w:r>
+      <w:r>
+        <w:t xml:space="preserve"> vhodným způsobem pro zvýšení počtu vykonaných instrukcí za jednotku času, může mít za následek mírný nárůst latence každé instrukce. Ve dříve popisovaných příkladech </w:t>
+      </w:r>
+      <w:r>
+        <w:rPr>
+          <w:i/>
+          <w:iCs/>
+        </w:rPr>
+        <w:t>pipeline</w:t>
+      </w:r>
+      <w:r>
+        <w:t xml:space="preserve"> jsou uvažovány uniformní časy strávené v každé fázi. Ve skutečnosti však mohou různé kroky trvat různě dlouho a tím pádem způsobovat prodlevy při přechodu mezi kroky. Toto může být částečně vyřešeno </w:t>
+      </w:r>
+      <w:r>
+        <w:t>zvýšením počtu fází a snížení doby trvání každé fáze, což, jako každé rozhodnutí při návrhu</w:t>
+      </w:r>
+      <w:r>
+        <w:t xml:space="preserve"> hardware</w:t>
+      </w:r>
+      <w:r>
+        <w:t xml:space="preserve">, má taky své nevýhody. </w:t>
+      </w:r>
+    </w:p>
+    <w:p>
+      <w:pPr>
+        <w:pStyle w:val="Heading3"/>
+      </w:pPr>
+      <w:r>
+        <w:t>Datové a kontrolní závislosti</w:t>
+      </w:r>
+    </w:p>
+    <w:p>
+      <w:pPr>
+        <w:rPr>
+          <w:lang w:val="en-US"/>
+        </w:rPr>
+      </w:pPr>
     </w:p>
     <w:p>
       <w:pPr>
         <w:pStyle w:val="Heading2"/>
       </w:pPr>
       <w:r>
-        <w:t>Operační paměť</w:t>
+        <w:lastRenderedPageBreak/>
+        <w:t>Out-of-order vykonávání instrukcí</w:t>
       </w:r>
     </w:p>
     <w:p>
@@ -5004,49 +4772,7 @@
         <w:pStyle w:val="Heading2"/>
       </w:pPr>
       <w:r>
-        <w:t xml:space="preserve">CPU </w:t>
-      </w:r>
-      <w:proofErr w:type="spellStart"/>
-      <w:r>
-        <w:t>pipelining</w:t>
-      </w:r>
-      <w:proofErr w:type="spellEnd"/>
-    </w:p>
-    <w:p>
-      <w:pPr>
-        <w:pStyle w:val="Heading2"/>
-      </w:pPr>
-      <w:r>
-        <w:t>Out-</w:t>
-      </w:r>
-      <w:proofErr w:type="spellStart"/>
-      <w:r>
-        <w:t>of</w:t>
-      </w:r>
-      <w:proofErr w:type="spellEnd"/>
-      <w:r>
-        <w:t>-</w:t>
-      </w:r>
-      <w:proofErr w:type="spellStart"/>
-      <w:r>
-        <w:t>order</w:t>
-      </w:r>
-      <w:proofErr w:type="spellEnd"/>
-      <w:r>
-        <w:t xml:space="preserve"> vykonávání instrukcí</w:t>
-      </w:r>
-    </w:p>
-    <w:p>
-      <w:pPr>
-        <w:pStyle w:val="Heading2"/>
-      </w:pPr>
-      <w:proofErr w:type="spellStart"/>
-      <w:r>
-        <w:t>Prefetching</w:t>
-      </w:r>
-      <w:proofErr w:type="spellEnd"/>
-      <w:r>
-        <w:t xml:space="preserve"> instrukcí</w:t>
+        <w:t>Prefetching instrukcí</w:t>
       </w:r>
     </w:p>
     <w:p>
@@ -5114,13 +4840,8 @@
         <w:pStyle w:val="Heading2"/>
       </w:pPr>
       <w:r>
-        <w:t xml:space="preserve">Typy </w:t>
-      </w:r>
-      <w:proofErr w:type="spellStart"/>
-      <w:r>
-        <w:t>profilerů</w:t>
-      </w:r>
-      <w:proofErr w:type="spellEnd"/>
+        <w:t>Typy profilerů</w:t>
+      </w:r>
     </w:p>
     <w:bookmarkEnd w:id="38"/>
     <w:bookmarkEnd w:id="39"/>
@@ -5234,47 +4955,46 @@
         <w:pStyle w:val="Heading2"/>
       </w:pPr>
       <w:r>
-        <w:t xml:space="preserve">Hot vs </w:t>
-      </w:r>
-      <w:proofErr w:type="spellStart"/>
-      <w:r>
-        <w:t>cold</w:t>
-      </w:r>
-      <w:proofErr w:type="spellEnd"/>
-      <w:r>
-        <w:t xml:space="preserve"> data</w:t>
+        <w:t>Hot vs cold data</w:t>
       </w:r>
     </w:p>
     <w:p>
       <w:pPr>
         <w:pStyle w:val="Heading2"/>
       </w:pPr>
-      <w:proofErr w:type="spellStart"/>
-      <w:r>
-        <w:t>SoA</w:t>
-      </w:r>
-      <w:proofErr w:type="spellEnd"/>
-      <w:r>
-        <w:t xml:space="preserve"> vs </w:t>
-      </w:r>
-      <w:proofErr w:type="spellStart"/>
-      <w:r>
-        <w:t>AoS</w:t>
-      </w:r>
-      <w:proofErr w:type="spellEnd"/>
+      <w:r>
+        <w:t>SoA vs AoS</w:t>
+      </w:r>
     </w:p>
     <w:p>
       <w:pPr>
         <w:pStyle w:val="Heading2"/>
       </w:pPr>
       <w:r>
-        <w:t xml:space="preserve">Využití </w:t>
-      </w:r>
-      <w:proofErr w:type="spellStart"/>
-      <w:r>
-        <w:t>pipeliningu</w:t>
-      </w:r>
-      <w:proofErr w:type="spellEnd"/>
+        <w:t>Využití pipeliningu</w:t>
+      </w:r>
+    </w:p>
+    <w:p>
+      <w:pPr>
+        <w:pStyle w:val="Heading2"/>
+      </w:pPr>
+      <w:r>
+        <w:t>Zarovnání dat</w:t>
+      </w:r>
+    </w:p>
+    <w:p>
+      <w:pPr>
+        <w:pStyle w:val="Heading2"/>
+      </w:pPr>
+      <w:r>
+        <w:t>Datové</w:t>
+      </w:r>
+      <w:r>
+        <w:t xml:space="preserve"> a kontrolní</w:t>
+      </w:r>
+      <w:r>
+        <w:t xml:space="preserve"> závislosti</w:t>
+      </w:r>
     </w:p>
     <w:p>
       <w:pPr>
@@ -5456,34 +5176,12 @@
       <w:r>
         <w:t xml:space="preserve">Acton2014 – </w:t>
       </w:r>
-      <w:proofErr w:type="spellStart"/>
-      <w:r>
-        <w:t>CppCon</w:t>
-      </w:r>
-      <w:proofErr w:type="spellEnd"/>
-      <w:r>
-        <w:t xml:space="preserve"> 2014: Mike </w:t>
-      </w:r>
-      <w:proofErr w:type="spellStart"/>
-      <w:r>
-        <w:t>Acton</w:t>
-      </w:r>
-      <w:proofErr w:type="spellEnd"/>
-      <w:r>
-        <w:t xml:space="preserve"> "Data-</w:t>
-      </w:r>
-      <w:proofErr w:type="spellStart"/>
-      <w:r>
-        <w:t>Oriented</w:t>
-      </w:r>
-      <w:proofErr w:type="spellEnd"/>
-      <w:r>
-        <w:t xml:space="preserve"> Design and C++"</w:t>
+      <w:r>
+        <w:t>CppCon 2014: Mike Acton "Data-Oriented Design and C++"</w:t>
       </w:r>
       <w:r>
         <w:t xml:space="preserve">. </w:t>
       </w:r>
-      <w:proofErr w:type="spellStart"/>
       <w:r>
         <w:rPr>
           <w:i/>
@@ -5491,7 +5189,6 @@
         </w:rPr>
         <w:t>Youtube</w:t>
       </w:r>
-      <w:proofErr w:type="spellEnd"/>
       <w:r>
         <w:t xml:space="preserve"> [online]</w:t>
       </w:r>
@@ -5513,7 +5210,7 @@
       <w:r>
         <w:t xml:space="preserve">2022-12-21]. Dostupné z: </w:t>
       </w:r>
-      <w:hyperlink r:id="rId15" w:history="1">
+      <w:hyperlink r:id="rId18" w:history="1">
         <w:r>
           <w:rPr>
             <w:rStyle w:val="Hyperlink"/>
@@ -5522,113 +5219,23 @@
         </w:r>
       </w:hyperlink>
       <w:r>
-        <w:t xml:space="preserve">. Kanál uživatele </w:t>
-      </w:r>
-      <w:proofErr w:type="spellStart"/>
-      <w:r>
-        <w:t>CppC</w:t>
+        <w:t>. Kanál uživatele CppC</w:t>
       </w:r>
       <w:r>
         <w:t>on</w:t>
       </w:r>
-      <w:proofErr w:type="spellEnd"/>
     </w:p>
     <w:p>
       <w:pPr>
         <w:jc w:val="left"/>
       </w:pPr>
-      <w:proofErr w:type="spellStart"/>
-      <w:r>
-        <w:t>Dodmain</w:t>
-      </w:r>
-      <w:proofErr w:type="spellEnd"/>
-      <w:r>
-        <w:t xml:space="preserve"> – </w:t>
-      </w:r>
-      <w:r>
-        <w:t>LLOPIS, Noel. Data-</w:t>
-      </w:r>
-      <w:proofErr w:type="spellStart"/>
-      <w:r>
-        <w:t>Oriented</w:t>
-      </w:r>
-      <w:proofErr w:type="spellEnd"/>
-      <w:r>
-        <w:t xml:space="preserve"> Design (Or </w:t>
-      </w:r>
-      <w:proofErr w:type="spellStart"/>
-      <w:r>
-        <w:t>Why</w:t>
-      </w:r>
-      <w:proofErr w:type="spellEnd"/>
-      <w:r>
-        <w:t xml:space="preserve"> </w:t>
-      </w:r>
-      <w:proofErr w:type="spellStart"/>
-      <w:r>
-        <w:t>You</w:t>
-      </w:r>
-      <w:proofErr w:type="spellEnd"/>
-      <w:r>
-        <w:t xml:space="preserve"> </w:t>
-      </w:r>
-      <w:proofErr w:type="spellStart"/>
-      <w:r>
-        <w:t>Might</w:t>
-      </w:r>
-      <w:proofErr w:type="spellEnd"/>
-      <w:r>
-        <w:t xml:space="preserve"> </w:t>
-      </w:r>
-      <w:proofErr w:type="spellStart"/>
-      <w:r>
-        <w:t>Be</w:t>
-      </w:r>
-      <w:proofErr w:type="spellEnd"/>
-      <w:r>
-        <w:t xml:space="preserve"> </w:t>
-      </w:r>
-      <w:proofErr w:type="spellStart"/>
-      <w:r>
-        <w:t>Shooting</w:t>
-      </w:r>
-      <w:proofErr w:type="spellEnd"/>
-      <w:r>
-        <w:t xml:space="preserve"> </w:t>
-      </w:r>
-      <w:proofErr w:type="spellStart"/>
-      <w:r>
-        <w:t>Yourself</w:t>
-      </w:r>
-      <w:proofErr w:type="spellEnd"/>
-      <w:r>
-        <w:t xml:space="preserve"> in </w:t>
-      </w:r>
-      <w:proofErr w:type="spellStart"/>
-      <w:r>
-        <w:t>The</w:t>
-      </w:r>
-      <w:proofErr w:type="spellEnd"/>
-      <w:r>
-        <w:t xml:space="preserve"> </w:t>
-      </w:r>
-      <w:proofErr w:type="spellStart"/>
-      <w:r>
-        <w:t>Foot</w:t>
-      </w:r>
-      <w:proofErr w:type="spellEnd"/>
-      <w:r>
-        <w:t xml:space="preserve"> </w:t>
-      </w:r>
-      <w:proofErr w:type="spellStart"/>
-      <w:r>
-        <w:t>With</w:t>
-      </w:r>
-      <w:proofErr w:type="spellEnd"/>
-      <w:r>
-        <w:t xml:space="preserve"> OOP) [online]. 2009-12-04 [cit. 2022-12-23]. Dostupné z: </w:t>
-      </w:r>
-      <w:hyperlink r:id="rId16" w:history="1">
+      <w:r>
+        <w:t xml:space="preserve">Dodmain – </w:t>
+      </w:r>
+      <w:r>
+        <w:t xml:space="preserve">LLOPIS, Noel. Data-Oriented Design (Or Why You Might Be Shooting Yourself in The Foot With OOP) [online]. 2009-12-04 [cit. 2022-12-23]. Dostupné z: </w:t>
+      </w:r>
+      <w:hyperlink r:id="rId19" w:history="1">
         <w:r>
           <w:rPr>
             <w:rStyle w:val="Hyperlink"/>
@@ -5641,31 +5248,13 @@
       <w:pPr>
         <w:jc w:val="left"/>
       </w:pPr>
-      <w:proofErr w:type="spellStart"/>
-      <w:r>
-        <w:t>mozillaOOP</w:t>
-      </w:r>
-      <w:proofErr w:type="spellEnd"/>
-      <w:r>
-        <w:t xml:space="preserve"> - </w:t>
-      </w:r>
-      <w:proofErr w:type="spellStart"/>
-      <w:r>
-        <w:t>Object-oriented</w:t>
-      </w:r>
-      <w:proofErr w:type="spellEnd"/>
-      <w:r>
-        <w:t xml:space="preserve"> </w:t>
-      </w:r>
-      <w:proofErr w:type="spellStart"/>
-      <w:r>
-        <w:t>programming</w:t>
-      </w:r>
-      <w:proofErr w:type="spellEnd"/>
-      <w:r>
-        <w:t xml:space="preserve"> [online]. 2022-09-28 [cit. 2022-12-30]. Dostupné z: </w:t>
-      </w:r>
-      <w:hyperlink r:id="rId17" w:history="1">
+      <w:r>
+        <w:t xml:space="preserve">mozillaOOP - </w:t>
+      </w:r>
+      <w:r>
+        <w:t xml:space="preserve">Object-oriented programming [online]. 2022-09-28 [cit. 2022-12-30]. Dostupné z: </w:t>
+      </w:r>
+      <w:hyperlink r:id="rId20" w:history="1">
         <w:r>
           <w:rPr>
             <w:rStyle w:val="Hyperlink"/>
@@ -5678,58 +5267,13 @@
       <w:pPr>
         <w:jc w:val="left"/>
       </w:pPr>
-      <w:proofErr w:type="spellStart"/>
-      <w:r>
-        <w:t>wtfp</w:t>
-      </w:r>
-      <w:proofErr w:type="spellEnd"/>
-      <w:r>
-        <w:t xml:space="preserve"> - </w:t>
-      </w:r>
-      <w:r>
-        <w:t xml:space="preserve">MITCHELL, Brad. </w:t>
-      </w:r>
-      <w:proofErr w:type="spellStart"/>
-      <w:r>
-        <w:t>What</w:t>
-      </w:r>
-      <w:proofErr w:type="spellEnd"/>
-      <w:r>
-        <w:t xml:space="preserve"> </w:t>
-      </w:r>
-      <w:proofErr w:type="spellStart"/>
-      <w:r>
-        <w:t>Is</w:t>
-      </w:r>
-      <w:proofErr w:type="spellEnd"/>
-      <w:r>
-        <w:t xml:space="preserve"> </w:t>
-      </w:r>
-      <w:proofErr w:type="spellStart"/>
-      <w:r>
-        <w:t>Functional</w:t>
-      </w:r>
-      <w:proofErr w:type="spellEnd"/>
-      <w:r>
-        <w:t xml:space="preserve"> </w:t>
-      </w:r>
-      <w:proofErr w:type="spellStart"/>
-      <w:r>
-        <w:t>Programming</w:t>
-      </w:r>
-      <w:proofErr w:type="spellEnd"/>
-      <w:r>
-        <w:t xml:space="preserve"> and </w:t>
-      </w:r>
-      <w:proofErr w:type="spellStart"/>
-      <w:r>
-        <w:t>Why</w:t>
-      </w:r>
-      <w:proofErr w:type="spellEnd"/>
-      <w:r>
-        <w:t xml:space="preserve"> Use It? [online]. 2022-07-13 [cit. 2022-12-30]. Dostupné z: </w:t>
-      </w:r>
-      <w:hyperlink r:id="rId18" w:history="1">
+      <w:r>
+        <w:t xml:space="preserve">wtfp - </w:t>
+      </w:r>
+      <w:r>
+        <w:t xml:space="preserve">MITCHELL, Brad. What Is Functional Programming and Why Use It? [online]. 2022-07-13 [cit. 2022-12-30]. Dostupné z: </w:t>
+      </w:r>
+      <w:hyperlink r:id="rId21" w:history="1">
         <w:r>
           <w:rPr>
             <w:rStyle w:val="Hyperlink"/>
@@ -5742,64 +5286,11 @@
       <w:pPr>
         <w:jc w:val="left"/>
       </w:pPr>
-      <w:proofErr w:type="spellStart"/>
-      <w:r>
-        <w:t>csprogrammer</w:t>
-      </w:r>
-      <w:proofErr w:type="spellEnd"/>
-      <w:r>
-        <w:t xml:space="preserve"> – </w:t>
-      </w:r>
-      <w:r>
-        <w:t xml:space="preserve">BRYANT, </w:t>
-      </w:r>
-      <w:proofErr w:type="spellStart"/>
-      <w:r>
-        <w:t>Randal</w:t>
-      </w:r>
-      <w:proofErr w:type="spellEnd"/>
-      <w:r>
-        <w:t xml:space="preserve"> a David O'HALLARON. </w:t>
-      </w:r>
-      <w:proofErr w:type="spellStart"/>
-      <w:r>
-        <w:t>Computer</w:t>
-      </w:r>
-      <w:proofErr w:type="spellEnd"/>
-      <w:r>
-        <w:t xml:space="preserve"> Systems: A </w:t>
-      </w:r>
-      <w:proofErr w:type="spellStart"/>
-      <w:r>
-        <w:t>Programmer's</w:t>
-      </w:r>
-      <w:proofErr w:type="spellEnd"/>
-      <w:r>
-        <w:t xml:space="preserve"> </w:t>
-      </w:r>
-      <w:proofErr w:type="spellStart"/>
-      <w:r>
-        <w:t>Perspective</w:t>
-      </w:r>
-      <w:proofErr w:type="spellEnd"/>
-      <w:r>
-        <w:t xml:space="preserve">. 3rd </w:t>
-      </w:r>
-      <w:proofErr w:type="spellStart"/>
-      <w:r>
-        <w:t>Edition</w:t>
-      </w:r>
-      <w:proofErr w:type="spellEnd"/>
-      <w:r>
-        <w:t xml:space="preserve">. </w:t>
-      </w:r>
-      <w:proofErr w:type="spellStart"/>
-      <w:r>
-        <w:t>Pearson</w:t>
-      </w:r>
-      <w:proofErr w:type="spellEnd"/>
-      <w:r>
-        <w:t>, 2015, 1128 s. ISBN 013409266X.</w:t>
+      <w:r>
+        <w:t xml:space="preserve">csprogrammer – </w:t>
+      </w:r>
+      <w:r>
+        <w:t>BRYANT, Randal a David O'HALLARON. Computer Systems: A Programmer's Perspective. 3rd Edition. Pearson, 2015, 1128 s. ISBN 013409266X.</w:t>
       </w:r>
     </w:p>
     <w:p>
@@ -5809,7 +5300,7 @@
       <w:r>
         <w:t xml:space="preserve">TODO – zkontrolovat na </w:t>
       </w:r>
-      <w:hyperlink r:id="rId19" w:history="1">
+      <w:hyperlink r:id="rId22" w:history="1">
         <w:r>
           <w:rPr>
             <w:rStyle w:val="Hyperlink"/>
@@ -5895,9 +5386,9 @@
         <w:tblLook w:val="0000" w:firstRow="0" w:lastRow="0" w:firstColumn="0" w:lastColumn="0" w:noHBand="0" w:noVBand="0"/>
       </w:tblPr>
       <w:tblGrid>
-        <w:gridCol w:w="752"/>
+        <w:gridCol w:w="791"/>
         <w:gridCol w:w="168"/>
-        <w:gridCol w:w="7939"/>
+        <w:gridCol w:w="7900"/>
       </w:tblGrid>
       <w:tr>
         <w:tc>
@@ -5933,15 +5424,7 @@
               <w:pStyle w:val="Bezodstavce"/>
             </w:pPr>
             <w:r>
-              <w:t>Data-</w:t>
-            </w:r>
-            <w:proofErr w:type="spellStart"/>
-            <w:r>
-              <w:t>oriented</w:t>
-            </w:r>
-            <w:proofErr w:type="spellEnd"/>
-            <w:r>
-              <w:t xml:space="preserve"> design</w:t>
+              <w:t>Data-oriented design</w:t>
             </w:r>
           </w:p>
         </w:tc>
@@ -6097,15 +5580,7 @@
               <w:pStyle w:val="Bezodstavce"/>
             </w:pPr>
             <w:r>
-              <w:t xml:space="preserve">Solid </w:t>
-            </w:r>
-            <w:proofErr w:type="spellStart"/>
-            <w:r>
-              <w:t>State</w:t>
-            </w:r>
-            <w:proofErr w:type="spellEnd"/>
-            <w:r>
-              <w:t xml:space="preserve"> Drive</w:t>
+              <w:t>Solid State Drive</w:t>
             </w:r>
           </w:p>
         </w:tc>
@@ -6144,21 +5619,8 @@
               <w:pStyle w:val="Bezodstavce"/>
             </w:pPr>
             <w:r>
-              <w:t xml:space="preserve">Static </w:t>
+              <w:t>Static Random Access Memory</w:t>
             </w:r>
-            <w:proofErr w:type="spellStart"/>
-            <w:r>
-              <w:t>Random</w:t>
-            </w:r>
-            <w:proofErr w:type="spellEnd"/>
-            <w:r>
-              <w:t xml:space="preserve"> Access </w:t>
-            </w:r>
-            <w:proofErr w:type="spellStart"/>
-            <w:r>
-              <w:t>Memory</w:t>
-            </w:r>
-            <w:proofErr w:type="spellEnd"/>
           </w:p>
         </w:tc>
       </w:tr>
@@ -6195,21 +5657,8 @@
             <w:pPr>
               <w:pStyle w:val="Bezodstavce"/>
             </w:pPr>
-            <w:proofErr w:type="spellStart"/>
             <w:r>
-              <w:t>Central</w:t>
-            </w:r>
-            <w:proofErr w:type="spellEnd"/>
-            <w:r>
-              <w:t xml:space="preserve"> </w:t>
-            </w:r>
-            <w:proofErr w:type="spellStart"/>
-            <w:r>
-              <w:t>Processing</w:t>
-            </w:r>
-            <w:proofErr w:type="spellEnd"/>
-            <w:r>
-              <w:t xml:space="preserve"> Unit</w:t>
+              <w:t>Central Processing Unit</w:t>
             </w:r>
           </w:p>
         </w:tc>
@@ -6248,21 +5697,8 @@
               <w:pStyle w:val="Bezodstavce"/>
             </w:pPr>
             <w:r>
-              <w:t xml:space="preserve">Least </w:t>
+              <w:t>Least Recently Used</w:t>
             </w:r>
-            <w:proofErr w:type="spellStart"/>
-            <w:r>
-              <w:t>Recently</w:t>
-            </w:r>
-            <w:proofErr w:type="spellEnd"/>
-            <w:r>
-              <w:t xml:space="preserve"> </w:t>
-            </w:r>
-            <w:proofErr w:type="spellStart"/>
-            <w:r>
-              <w:t>Used</w:t>
-            </w:r>
-            <w:proofErr w:type="spellEnd"/>
           </w:p>
         </w:tc>
       </w:tr>
@@ -6300,21 +5736,47 @@
               <w:pStyle w:val="Bezodstavce"/>
             </w:pPr>
             <w:r>
-              <w:t xml:space="preserve">Least </w:t>
+              <w:t>Least Frequently Used</w:t>
             </w:r>
-            <w:proofErr w:type="spellStart"/>
+          </w:p>
+        </w:tc>
+      </w:tr>
+      <w:tr>
+        <w:tc>
+          <w:tcPr>
+            <w:tcW w:w="0" w:type="auto"/>
+            <w:noWrap/>
+          </w:tcPr>
+          <w:p>
+            <w:pPr>
+              <w:pStyle w:val="Bezodstavce"/>
+            </w:pPr>
             <w:r>
-              <w:t>Frequently</w:t>
+              <w:t>DRAM</w:t>
             </w:r>
-            <w:proofErr w:type="spellEnd"/>
+          </w:p>
+        </w:tc>
+        <w:tc>
+          <w:tcPr>
+            <w:tcW w:w="170" w:type="dxa"/>
+          </w:tcPr>
+          <w:p>
+            <w:pPr>
+              <w:pStyle w:val="Bezodstavce"/>
+            </w:pPr>
+          </w:p>
+        </w:tc>
+        <w:tc>
+          <w:tcPr>
+            <w:tcW w:w="8055" w:type="dxa"/>
+          </w:tcPr>
+          <w:p>
+            <w:pPr>
+              <w:pStyle w:val="Bezodstavce"/>
+            </w:pPr>
             <w:r>
-              <w:t xml:space="preserve"> </w:t>
+              <w:t>Dynamic Random Access Memory</w:t>
             </w:r>
-            <w:proofErr w:type="spellStart"/>
-            <w:r>
-              <w:t>Used</w:t>
-            </w:r>
-            <w:proofErr w:type="spellEnd"/>
           </w:p>
         </w:tc>
       </w:tr>
@@ -6726,8 +6188,8 @@
     <w:p>
       <w:pPr>
         <w:sectPr>
-          <w:headerReference w:type="default" r:id="rId20"/>
-          <w:footerReference w:type="default" r:id="rId21"/>
+          <w:headerReference w:type="default" r:id="rId23"/>
+          <w:footerReference w:type="default" r:id="rId24"/>
           <w:type w:val="continuous"/>
           <w:pgSz w:w="11907" w:h="16840" w:code="9"/>
           <w:pgMar w:top="1701" w:right="1134" w:bottom="1134" w:left="1134" w:header="851" w:footer="709" w:gutter="851"/>
@@ -6746,7 +6208,7 @@
       </w:r>
     </w:p>
     <w:sectPr>
-      <w:headerReference w:type="default" r:id="rId22"/>
+      <w:headerReference w:type="default" r:id="rId25"/>
       <w:type w:val="continuous"/>
       <w:pgSz w:w="11907" w:h="16840" w:code="9"/>
       <w:pgMar w:top="1701" w:right="1134" w:bottom="1134" w:left="1134" w:header="851" w:footer="709" w:gutter="851"/>

</xml_diff>

<commit_message>
Hardware info a popis smyček
</commit_message>
<xml_diff>
--- a/Dokumentace/fulltext.docx
+++ b/Dokumentace/fulltext.docx
@@ -2266,7 +2266,7 @@
           <w:rPr>
             <w:webHidden/>
           </w:rPr>
-          <w:t>63</w:t>
+          <w:t>66</w:t>
         </w:r>
         <w:r>
           <w:rPr>
@@ -2324,7 +2324,7 @@
           <w:rPr>
             <w:webHidden/>
           </w:rPr>
-          <w:t>65</w:t>
+          <w:t>69</w:t>
         </w:r>
         <w:r>
           <w:rPr>
@@ -2382,7 +2382,7 @@
           <w:rPr>
             <w:webHidden/>
           </w:rPr>
-          <w:t>66</w:t>
+          <w:t>70</w:t>
         </w:r>
         <w:r>
           <w:rPr>
@@ -2440,7 +2440,7 @@
           <w:rPr>
             <w:webHidden/>
           </w:rPr>
-          <w:t>67</w:t>
+          <w:t>71</w:t>
         </w:r>
         <w:r>
           <w:rPr>
@@ -2498,7 +2498,7 @@
           <w:rPr>
             <w:webHidden/>
           </w:rPr>
-          <w:t>68</w:t>
+          <w:t>72</w:t>
         </w:r>
         <w:r>
           <w:rPr>
@@ -11866,10 +11866,7 @@
         </w:r>
       </w:fldSimple>
       <w:r>
-        <w:t xml:space="preserve">: Vývojové prostředí Visual Studio 2019. </w:t>
-      </w:r>
-      <w:r>
-        <w:t>[TODO vs]</w:t>
+        <w:t>: Vývojové prostředí Visual Studio 2019. [TODO vs]</w:t>
       </w:r>
     </w:p>
     <w:p>
@@ -11896,13 +11893,7 @@
       </w:r>
       <w:r>
         <w:lastRenderedPageBreak/>
-        <w:t xml:space="preserve">více knihovnách. Díky jednoduchému návrhu tohoto systému je snadno rozšířitelný o nové funkce. [TODO </w:t>
-      </w:r>
-      <w:r>
-        <w:t>cmake-about</w:t>
-      </w:r>
-      <w:r>
-        <w:t>]</w:t>
+        <w:t>více knihovnách. Díky jednoduchému návrhu tohoto systému je snadno rozšířitelný o nové funkce. [TODO cmake-about]</w:t>
       </w:r>
     </w:p>
     <w:p>
@@ -11927,10 +11918,7 @@
         <w:t>Demo</w:t>
       </w:r>
       <w:r>
-        <w:t xml:space="preserve">. V kořenovém konfiguračním souboru specifikujeme minimální požadovanou verzi systému CMake, dále pak název projektu a specifikace podadresářů. </w:t>
-      </w:r>
-      <w:r>
-        <w:t xml:space="preserve">Příklad dále ukazuje, jak vyjádříme, že adresář </w:t>
+        <w:t xml:space="preserve">. V kořenovém konfiguračním souboru specifikujeme minimální požadovanou verzi systému CMake, dále pak název projektu a specifikace podadresářů. Příklad dále ukazuje, jak vyjádříme, že adresář </w:t>
       </w:r>
       <w:r>
         <w:rPr>
@@ -11940,10 +11928,7 @@
         <w:t>Hello</w:t>
       </w:r>
       <w:r>
-        <w:t xml:space="preserve"> je knihovna.</w:t>
-      </w:r>
-      <w:r>
-        <w:t xml:space="preserve"> Naproti tomu adresář </w:t>
+        <w:t xml:space="preserve"> je knihovna. Naproti tomu adresář </w:t>
       </w:r>
       <w:r>
         <w:rPr>
@@ -11956,13 +11941,7 @@
         <w:t xml:space="preserve"> definuje spustitelný soubor s přilinkovanou knihovou. </w:t>
       </w:r>
       <w:r>
-        <w:t xml:space="preserve">[TODO </w:t>
-      </w:r>
-      <w:r>
-        <w:t>cmake-examples</w:t>
-      </w:r>
-      <w:r>
-        <w:t>]</w:t>
+        <w:t>[TODO cmake-examples]</w:t>
       </w:r>
     </w:p>
     <w:p>
@@ -12033,10 +12012,7 @@
         </w:r>
       </w:fldSimple>
       <w:r>
-        <w:t xml:space="preserve">: Konfigurační soubor kořenového adresáře. </w:t>
-      </w:r>
-      <w:r>
-        <w:t>[TODO cmake-examples]</w:t>
+        <w:t>: Konfigurační soubor kořenového adresáře. [TODO cmake-examples]</w:t>
       </w:r>
     </w:p>
     <w:p>
@@ -12107,16 +12083,7 @@
         </w:r>
       </w:fldSimple>
       <w:r>
-        <w:t xml:space="preserve">: </w:t>
-      </w:r>
-      <w:r>
-        <w:t xml:space="preserve">Konfigurační soubor </w:t>
-      </w:r>
-      <w:r>
-        <w:t>knihovny Hello</w:t>
-      </w:r>
-      <w:r>
-        <w:t>. [TODO cmake-examples]</w:t>
+        <w:t>: Konfigurační soubor knihovny Hello. [TODO cmake-examples]</w:t>
       </w:r>
     </w:p>
     <w:p>
@@ -12187,16 +12154,7 @@
         </w:r>
       </w:fldSimple>
       <w:r>
-        <w:t xml:space="preserve">: </w:t>
-      </w:r>
-      <w:r>
-        <w:t xml:space="preserve">Konfigurační soubor </w:t>
-      </w:r>
-      <w:r>
-        <w:t>adresáře se spustitelným souborem</w:t>
-      </w:r>
-      <w:r>
-        <w:t>. [TODO cmake-examples]</w:t>
+        <w:t>: Konfigurační soubor adresáře se spustitelným souborem. [TODO cmake-examples]</w:t>
       </w:r>
     </w:p>
     <w:p>
@@ -12250,6 +12208,308 @@
     </w:p>
     <w:p>
       <w:pPr>
+        <w:pStyle w:val="Heading2"/>
+      </w:pPr>
+      <w:r>
+        <w:lastRenderedPageBreak/>
+        <w:t>Hardwarové specifikace</w:t>
+      </w:r>
+    </w:p>
+    <w:p>
+      <w:r>
+        <w:t>Následující programy budou spouštěny na počítači autora diplomové práce. Výsledky budou charakterizovat tuto konkrétní hardwarovou kombinaci. Jedná se o notebook Acer Aspire 5, konkrétně varianta A515-51G-55X7.</w:t>
+      </w:r>
+      <w:r>
+        <w:t xml:space="preserve"> Následující údaje byly pořízeny pomocí program CPU-Z.</w:t>
+      </w:r>
+    </w:p>
+    <w:p>
+      <w:pPr>
+        <w:keepNext/>
+        <w:jc w:val="center"/>
+      </w:pPr>
+      <w:r>
+        <w:rPr>
+          <w:noProof/>
+        </w:rPr>
+        <w:drawing>
+          <wp:inline distT="0" distB="0" distL="0" distR="0" wp14:anchorId="2CA62C5F" wp14:editId="61EB46E0">
+            <wp:extent cx="3657917" cy="2933954"/>
+            <wp:effectExtent l="0" t="0" r="0" b="0"/>
+            <wp:docPr id="43" name="Picture 43" descr="Graphical user interface, application&#10;&#10;Description automatically generated"/>
+            <wp:cNvGraphicFramePr>
+              <a:graphicFrameLocks xmlns:a="http://schemas.openxmlformats.org/drawingml/2006/main" noChangeAspect="1"/>
+            </wp:cNvGraphicFramePr>
+            <a:graphic xmlns:a="http://schemas.openxmlformats.org/drawingml/2006/main">
+              <a:graphicData uri="http://schemas.openxmlformats.org/drawingml/2006/picture">
+                <pic:pic xmlns:pic="http://schemas.openxmlformats.org/drawingml/2006/picture">
+                  <pic:nvPicPr>
+                    <pic:cNvPr id="43" name="Picture 43" descr="Graphical user interface, application&#10;&#10;Description automatically generated"/>
+                    <pic:cNvPicPr/>
+                  </pic:nvPicPr>
+                  <pic:blipFill>
+                    <a:blip r:embed="rId51">
+                      <a:extLst>
+                        <a:ext uri="{28A0092B-C50C-407E-A947-70E740481C1C}">
+                          <a14:useLocalDpi xmlns:a14="http://schemas.microsoft.com/office/drawing/2010/main" val="0"/>
+                        </a:ext>
+                      </a:extLst>
+                    </a:blip>
+                    <a:stretch>
+                      <a:fillRect/>
+                    </a:stretch>
+                  </pic:blipFill>
+                  <pic:spPr>
+                    <a:xfrm>
+                      <a:off x="0" y="0"/>
+                      <a:ext cx="3657917" cy="2933954"/>
+                    </a:xfrm>
+                    <a:prstGeom prst="rect">
+                      <a:avLst/>
+                    </a:prstGeom>
+                  </pic:spPr>
+                </pic:pic>
+              </a:graphicData>
+            </a:graphic>
+          </wp:inline>
+        </w:drawing>
+      </w:r>
+    </w:p>
+    <w:p>
+      <w:pPr>
+        <w:pStyle w:val="Caption"/>
+      </w:pPr>
+      <w:r>
+        <w:t xml:space="preserve">Obrázek </w:t>
+      </w:r>
+      <w:fldSimple w:instr=" SEQ Obrázek \* ARABIC ">
+        <w:r>
+          <w:rPr>
+            <w:noProof/>
+          </w:rPr>
+          <w:t>40</w:t>
+        </w:r>
+      </w:fldSimple>
+      <w:r>
+        <w:t>: Informace o CPU. Zdroj vlastní.</w:t>
+      </w:r>
+    </w:p>
+    <w:p>
+      <w:pPr>
+        <w:keepNext/>
+        <w:jc w:val="center"/>
+      </w:pPr>
+      <w:r>
+        <w:rPr>
+          <w:noProof/>
+        </w:rPr>
+        <w:drawing>
+          <wp:inline distT="0" distB="0" distL="0" distR="0" wp14:anchorId="4EA7225B" wp14:editId="47F51ECB">
+            <wp:extent cx="3589331" cy="2850127"/>
+            <wp:effectExtent l="0" t="0" r="0" b="7620"/>
+            <wp:docPr id="44" name="Picture 44" descr="Graphical user interface, application&#10;&#10;Description automatically generated"/>
+            <wp:cNvGraphicFramePr>
+              <a:graphicFrameLocks xmlns:a="http://schemas.openxmlformats.org/drawingml/2006/main" noChangeAspect="1"/>
+            </wp:cNvGraphicFramePr>
+            <a:graphic xmlns:a="http://schemas.openxmlformats.org/drawingml/2006/main">
+              <a:graphicData uri="http://schemas.openxmlformats.org/drawingml/2006/picture">
+                <pic:pic xmlns:pic="http://schemas.openxmlformats.org/drawingml/2006/picture">
+                  <pic:nvPicPr>
+                    <pic:cNvPr id="44" name="Picture 44" descr="Graphical user interface, application&#10;&#10;Description automatically generated"/>
+                    <pic:cNvPicPr/>
+                  </pic:nvPicPr>
+                  <pic:blipFill>
+                    <a:blip r:embed="rId52">
+                      <a:extLst>
+                        <a:ext uri="{28A0092B-C50C-407E-A947-70E740481C1C}">
+                          <a14:useLocalDpi xmlns:a14="http://schemas.microsoft.com/office/drawing/2010/main" val="0"/>
+                        </a:ext>
+                      </a:extLst>
+                    </a:blip>
+                    <a:stretch>
+                      <a:fillRect/>
+                    </a:stretch>
+                  </pic:blipFill>
+                  <pic:spPr>
+                    <a:xfrm>
+                      <a:off x="0" y="0"/>
+                      <a:ext cx="3589331" cy="2850127"/>
+                    </a:xfrm>
+                    <a:prstGeom prst="rect">
+                      <a:avLst/>
+                    </a:prstGeom>
+                  </pic:spPr>
+                </pic:pic>
+              </a:graphicData>
+            </a:graphic>
+          </wp:inline>
+        </w:drawing>
+      </w:r>
+    </w:p>
+    <w:p>
+      <w:pPr>
+        <w:pStyle w:val="Caption"/>
+      </w:pPr>
+      <w:r>
+        <w:t xml:space="preserve">Obrázek </w:t>
+      </w:r>
+      <w:fldSimple w:instr=" SEQ Obrázek \* ARABIC ">
+        <w:r>
+          <w:rPr>
+            <w:noProof/>
+          </w:rPr>
+          <w:t>41</w:t>
+        </w:r>
+      </w:fldSimple>
+      <w:r>
+        <w:t>: Informace o operační paměti. Zdroj vlastní.</w:t>
+      </w:r>
+    </w:p>
+    <w:p>
+      <w:pPr>
+        <w:keepNext/>
+        <w:jc w:val="center"/>
+      </w:pPr>
+      <w:r>
+        <w:rPr>
+          <w:noProof/>
+        </w:rPr>
+        <w:lastRenderedPageBreak/>
+        <w:drawing>
+          <wp:inline distT="0" distB="0" distL="0" distR="0" wp14:anchorId="4E617BA9" wp14:editId="227F6428">
+            <wp:extent cx="3696020" cy="2453853"/>
+            <wp:effectExtent l="0" t="0" r="0" b="3810"/>
+            <wp:docPr id="45" name="Picture 45" descr="Graphical user interface&#10;&#10;Description automatically generated"/>
+            <wp:cNvGraphicFramePr>
+              <a:graphicFrameLocks xmlns:a="http://schemas.openxmlformats.org/drawingml/2006/main" noChangeAspect="1"/>
+            </wp:cNvGraphicFramePr>
+            <a:graphic xmlns:a="http://schemas.openxmlformats.org/drawingml/2006/main">
+              <a:graphicData uri="http://schemas.openxmlformats.org/drawingml/2006/picture">
+                <pic:pic xmlns:pic="http://schemas.openxmlformats.org/drawingml/2006/picture">
+                  <pic:nvPicPr>
+                    <pic:cNvPr id="45" name="Picture 45" descr="Graphical user interface&#10;&#10;Description automatically generated"/>
+                    <pic:cNvPicPr/>
+                  </pic:nvPicPr>
+                  <pic:blipFill>
+                    <a:blip r:embed="rId53">
+                      <a:extLst>
+                        <a:ext uri="{28A0092B-C50C-407E-A947-70E740481C1C}">
+                          <a14:useLocalDpi xmlns:a14="http://schemas.microsoft.com/office/drawing/2010/main" val="0"/>
+                        </a:ext>
+                      </a:extLst>
+                    </a:blip>
+                    <a:stretch>
+                      <a:fillRect/>
+                    </a:stretch>
+                  </pic:blipFill>
+                  <pic:spPr>
+                    <a:xfrm>
+                      <a:off x="0" y="0"/>
+                      <a:ext cx="3696020" cy="2453853"/>
+                    </a:xfrm>
+                    <a:prstGeom prst="rect">
+                      <a:avLst/>
+                    </a:prstGeom>
+                  </pic:spPr>
+                </pic:pic>
+              </a:graphicData>
+            </a:graphic>
+          </wp:inline>
+        </w:drawing>
+      </w:r>
+    </w:p>
+    <w:p>
+      <w:pPr>
+        <w:pStyle w:val="Caption"/>
+      </w:pPr>
+      <w:r>
+        <w:t xml:space="preserve">Obrázek </w:t>
+      </w:r>
+      <w:fldSimple w:instr=" SEQ Obrázek \* ARABIC ">
+        <w:r>
+          <w:rPr>
+            <w:noProof/>
+          </w:rPr>
+          <w:t>42</w:t>
+        </w:r>
+      </w:fldSimple>
+      <w:r>
+        <w:t>: Informace o grafické kartě #1. Zdroj vlastní.</w:t>
+      </w:r>
+    </w:p>
+    <w:p>
+      <w:pPr>
+        <w:keepNext/>
+        <w:jc w:val="center"/>
+      </w:pPr>
+      <w:r>
+        <w:rPr>
+          <w:noProof/>
+        </w:rPr>
+        <w:drawing>
+          <wp:inline distT="0" distB="0" distL="0" distR="0" wp14:anchorId="2E703A16" wp14:editId="6B8EE286">
+            <wp:extent cx="3696020" cy="2385267"/>
+            <wp:effectExtent l="0" t="0" r="0" b="0"/>
+            <wp:docPr id="46" name="Picture 46"/>
+            <wp:cNvGraphicFramePr>
+              <a:graphicFrameLocks xmlns:a="http://schemas.openxmlformats.org/drawingml/2006/main" noChangeAspect="1"/>
+            </wp:cNvGraphicFramePr>
+            <a:graphic xmlns:a="http://schemas.openxmlformats.org/drawingml/2006/main">
+              <a:graphicData uri="http://schemas.openxmlformats.org/drawingml/2006/picture">
+                <pic:pic xmlns:pic="http://schemas.openxmlformats.org/drawingml/2006/picture">
+                  <pic:nvPicPr>
+                    <pic:cNvPr id="46" name="Picture 46"/>
+                    <pic:cNvPicPr/>
+                  </pic:nvPicPr>
+                  <pic:blipFill>
+                    <a:blip r:embed="rId54">
+                      <a:extLst>
+                        <a:ext uri="{28A0092B-C50C-407E-A947-70E740481C1C}">
+                          <a14:useLocalDpi xmlns:a14="http://schemas.microsoft.com/office/drawing/2010/main" val="0"/>
+                        </a:ext>
+                      </a:extLst>
+                    </a:blip>
+                    <a:stretch>
+                      <a:fillRect/>
+                    </a:stretch>
+                  </pic:blipFill>
+                  <pic:spPr>
+                    <a:xfrm>
+                      <a:off x="0" y="0"/>
+                      <a:ext cx="3696020" cy="2385267"/>
+                    </a:xfrm>
+                    <a:prstGeom prst="rect">
+                      <a:avLst/>
+                    </a:prstGeom>
+                  </pic:spPr>
+                </pic:pic>
+              </a:graphicData>
+            </a:graphic>
+          </wp:inline>
+        </w:drawing>
+      </w:r>
+    </w:p>
+    <w:p>
+      <w:pPr>
+        <w:pStyle w:val="Caption"/>
+      </w:pPr>
+      <w:r>
+        <w:t xml:space="preserve">Obrázek </w:t>
+      </w:r>
+      <w:fldSimple w:instr=" SEQ Obrázek \* ARABIC ">
+        <w:r>
+          <w:rPr>
+            <w:noProof/>
+          </w:rPr>
+          <w:t>43</w:t>
+        </w:r>
+      </w:fldSimple>
+      <w:r>
+        <w:t>: Informace o grafické kartě #2. Zdroj vlastní.</w:t>
+      </w:r>
+    </w:p>
+    <w:p>
+      <w:pPr>
         <w:pStyle w:val="Heading1"/>
       </w:pPr>
       <w:r>
@@ -12258,6 +12518,17 @@
       </w:r>
     </w:p>
     <w:p>
+      <w:r>
+        <w:t>V následující sekci budou přestaveny vzorové programy, které znázorňují jeden nebo více principů nastíněných v teoretické části.</w:t>
+      </w:r>
+      <w:r>
+        <w:t xml:space="preserve"> Představené </w:t>
+      </w:r>
+      <w:r>
+        <w:t>úpravy kódu mohou mít různý vliv na výkon v závislosti na platformě a na konkrétní aplikaci pracující s daty. Dosažené výsledky budou kvantifikovány a zhodnoceny v následující sekci.</w:t>
+      </w:r>
+    </w:p>
+    <w:p>
       <w:pPr>
         <w:pStyle w:val="Heading2"/>
       </w:pPr>
@@ -12266,10 +12537,56 @@
       </w:r>
     </w:p>
     <w:p>
+      <w:r>
+        <w:t xml:space="preserve">Většina programovacích jazyků nabízí mechanismus, který dovoluje opakovaně provádět stejnou posloupnost operací nad daty. V jazyce C++ k tomu slouží konstrukty jako </w:t>
+      </w:r>
+      <w:r>
+        <w:rPr>
+          <w:i/>
+          <w:iCs/>
+        </w:rPr>
+        <w:t>for</w:t>
+      </w:r>
+      <w:r>
+        <w:t xml:space="preserve">, </w:t>
+      </w:r>
+      <w:r>
+        <w:rPr>
+          <w:i/>
+          <w:iCs/>
+        </w:rPr>
+        <w:t>while</w:t>
+      </w:r>
+      <w:r>
+        <w:t xml:space="preserve"> či </w:t>
+      </w:r>
+      <w:r>
+        <w:rPr>
+          <w:i/>
+          <w:iCs/>
+        </w:rPr>
+        <w:t>do-while</w:t>
+      </w:r>
+      <w:r>
+        <w:t xml:space="preserve">. Při využití smyčky </w:t>
+      </w:r>
+      <w:r>
+        <w:rPr>
+          <w:i/>
+          <w:iCs/>
+        </w:rPr>
+        <w:t>for</w:t>
+      </w:r>
+      <w:r>
+        <w:t xml:space="preserve"> může programátor provést potřebná nastavení v inicializační části, stanovit ukončovací podmínku a také specifikovat velikost kroku od iterace k iteraci. Běžně je pro realizaci opakovaného vykonávání využití instrukce podmíněného skoku. Nejprve se provede vyhodnocení ukončovací podmínky a posléze buď pokračujeme do další iterace, nebo smyčka končí.</w:t>
+      </w:r>
+    </w:p>
+    <w:p>
       <w:pPr>
         <w:pStyle w:val="Heading3"/>
       </w:pPr>
       <w:r>
+        <w:lastRenderedPageBreak/>
         <w:t>Rows-cols vs cols-rows</w:t>
       </w:r>
     </w:p>
@@ -12291,6 +12608,14 @@
     </w:p>
     <w:p>
       <w:pPr>
+        <w:pStyle w:val="Heading3"/>
+      </w:pPr>
+      <w:r>
+        <w:t>Projevy asociativity vyrovnávacích paměti [TODO cache-effects]</w:t>
+      </w:r>
+    </w:p>
+    <w:p>
+      <w:pPr>
         <w:pStyle w:val="Heading2"/>
       </w:pPr>
       <w:r>
@@ -12355,6 +12680,20 @@
       </w:r>
       <w:r>
         <w:t xml:space="preserve"> [TODO caqa str. 396]</w:t>
+      </w:r>
+    </w:p>
+    <w:p>
+      <w:pPr>
+        <w:pStyle w:val="Heading2"/>
+      </w:pPr>
+      <w:r>
+        <w:t xml:space="preserve">Aliasing paměti [TODO csprogrammer str. </w:t>
+      </w:r>
+      <w:r>
+        <w:t>536</w:t>
+      </w:r>
+      <w:r>
+        <w:t>]</w:t>
       </w:r>
     </w:p>
     <w:p>
@@ -12579,7 +12918,7 @@
       <w:r>
         <w:t xml:space="preserve">2022-12-21]. Dostupné z: </w:t>
       </w:r>
-      <w:hyperlink r:id="rId51" w:history="1">
+      <w:hyperlink r:id="rId55" w:history="1">
         <w:r>
           <w:rPr>
             <w:rStyle w:val="Hyperlink"/>
@@ -12618,7 +12957,7 @@
       <w:r>
         <w:t xml:space="preserve">LLOPIS, Noel. Data-Oriented Design (Or Why You Might Be Shooting Yourself in The Foot With OOP) [online]. 2009-12-04 [cit. 2022-12-23]. Dostupné z: </w:t>
       </w:r>
-      <w:hyperlink r:id="rId52" w:history="1">
+      <w:hyperlink r:id="rId56" w:history="1">
         <w:r>
           <w:rPr>
             <w:rStyle w:val="Hyperlink"/>
@@ -12637,7 +12976,7 @@
       <w:r>
         <w:t xml:space="preserve">Object-oriented programming [online]. 2022-09-28 [cit. 2022-12-30]. Dostupné z: </w:t>
       </w:r>
-      <w:hyperlink r:id="rId53" w:history="1">
+      <w:hyperlink r:id="rId57" w:history="1">
         <w:r>
           <w:rPr>
             <w:rStyle w:val="Hyperlink"/>
@@ -12656,7 +12995,7 @@
       <w:r>
         <w:t xml:space="preserve">MITCHELL, Brad. What Is Functional Programming and Why Use It? [online]. 2022-07-13 [cit. 2022-12-30]. Dostupné z: </w:t>
       </w:r>
-      <w:hyperlink r:id="rId54" w:history="1">
+      <w:hyperlink r:id="rId58" w:history="1">
         <w:r>
           <w:rPr>
             <w:rStyle w:val="Hyperlink"/>
@@ -12792,7 +13131,7 @@
       <w:r>
         <w:t xml:space="preserve">Clang Compiler User’s Manual [online]. [cit. 2023-01-16]. Dostupné z: </w:t>
       </w:r>
-      <w:hyperlink r:id="rId55" w:history="1">
+      <w:hyperlink r:id="rId59" w:history="1">
         <w:r>
           <w:rPr>
             <w:rStyle w:val="Hyperlink"/>
@@ -12811,7 +13150,7 @@
       <w:r>
         <w:t xml:space="preserve">Compiler Options [online]. [cit. 2023-01-16]. Dostupné z: </w:t>
       </w:r>
-      <w:hyperlink r:id="rId56" w:history="1">
+      <w:hyperlink r:id="rId60" w:history="1">
         <w:r>
           <w:rPr>
             <w:rStyle w:val="Hyperlink"/>
@@ -12830,7 +13169,7 @@
       <w:r>
         <w:t xml:space="preserve">Intel® Intrinsics Guide [online]. 2022-12-14 [cit. 2023-01-27]. Dostupné z: </w:t>
       </w:r>
-      <w:hyperlink r:id="rId57" w:history="1">
+      <w:hyperlink r:id="rId61" w:history="1">
         <w:r>
           <w:rPr>
             <w:rStyle w:val="Hyperlink"/>
@@ -12849,7 +13188,7 @@
       <w:r>
         <w:t xml:space="preserve">What is Micro-benchmarking? [online]. 2022-01-14 [cit. 2023-02-04]. Dostupné z: </w:t>
       </w:r>
-      <w:hyperlink r:id="rId58" w:history="1">
+      <w:hyperlink r:id="rId62" w:history="1">
         <w:r>
           <w:rPr>
             <w:rStyle w:val="Hyperlink"/>
@@ -12910,7 +13249,7 @@
       <w:r>
         <w:t xml:space="preserve">Intel® VTune™ Profiler User Guide [online]. 2022-12-16 [cit. 2023-02-06]. Dostupné z: </w:t>
       </w:r>
-      <w:hyperlink r:id="rId59" w:history="1">
+      <w:hyperlink r:id="rId63" w:history="1">
         <w:r>
           <w:rPr>
             <w:rStyle w:val="Hyperlink"/>
@@ -12932,7 +13271,7 @@
       <w:r>
         <w:t xml:space="preserve">[online]. 2022-12-16 [cit. 2023-02-06]. Dostupné z: </w:t>
       </w:r>
-      <w:hyperlink r:id="rId60" w:history="1">
+      <w:hyperlink r:id="rId64" w:history="1">
         <w:r>
           <w:rPr>
             <w:rStyle w:val="Hyperlink"/>
@@ -12951,7 +13290,7 @@
       <w:r>
         <w:t xml:space="preserve">TAUDUL, Bartosz. Tracy Profiler: The user manual [online]. 2022-10-26 [cit. 2023-02-06]. Dostupné z: </w:t>
       </w:r>
-      <w:hyperlink r:id="rId61" w:history="1">
+      <w:hyperlink r:id="rId65" w:history="1">
         <w:r>
           <w:rPr>
             <w:rStyle w:val="Hyperlink"/>
@@ -12981,7 +13320,7 @@
       <w:r>
         <w:t xml:space="preserve">Getting Started. Visual Studio Code [online]. [cit. 2023-02-18]. Dostupné z: </w:t>
       </w:r>
-      <w:hyperlink r:id="rId62" w:history="1">
+      <w:hyperlink r:id="rId66" w:history="1">
         <w:r>
           <w:rPr>
             <w:rStyle w:val="Hyperlink"/>
@@ -13001,7 +13340,7 @@
       <w:r>
         <w:t xml:space="preserve">Welcome to the Visual Studio IDE [online]. 2022-09-21 [cit. 2023-02-19]. Dostupné z: </w:t>
       </w:r>
-      <w:hyperlink r:id="rId63" w:history="1">
+      <w:hyperlink r:id="rId67" w:history="1">
         <w:r>
           <w:rPr>
             <w:rStyle w:val="Hyperlink"/>
@@ -13020,7 +13359,7 @@
       <w:r>
         <w:t xml:space="preserve">About CMake [online]. [cit. 2023-02-19]. Dostupné z: </w:t>
       </w:r>
-      <w:hyperlink r:id="rId64" w:history="1">
+      <w:hyperlink r:id="rId68" w:history="1">
         <w:r>
           <w:rPr>
             <w:rStyle w:val="Hyperlink"/>
@@ -13032,6 +13371,9 @@
     <w:p>
       <w:pPr>
         <w:jc w:val="left"/>
+        <w:rPr>
+          <w:rStyle w:val="Hyperlink"/>
+        </w:rPr>
       </w:pPr>
       <w:r>
         <w:t xml:space="preserve">cmake-examples – </w:t>
@@ -13039,7 +13381,7 @@
       <w:r>
         <w:t xml:space="preserve">Examples [online]. [cit. 2023-02-19]. Dostupné z: </w:t>
       </w:r>
-      <w:hyperlink r:id="rId65" w:history="1">
+      <w:hyperlink r:id="rId69" w:history="1">
         <w:r>
           <w:rPr>
             <w:rStyle w:val="Hyperlink"/>
@@ -13053,9 +13395,84 @@
         <w:jc w:val="left"/>
       </w:pPr>
       <w:r>
+        <w:rPr>
+          <w:rStyle w:val="Hyperlink"/>
+        </w:rPr>
+        <w:t>cache-effects -</w:t>
+      </w:r>
+      <w:r>
+        <w:rPr>
+          <w:rStyle w:val="Hyperlink"/>
+        </w:rPr>
+        <w:t xml:space="preserve"> </w:t>
+      </w:r>
+      <w:r>
+        <w:t>CPU Cache Effects - Sergey Slotin - Meeting C++ 2022</w:t>
+      </w:r>
+      <w:r>
+        <w:t xml:space="preserve">. </w:t>
+      </w:r>
+      <w:r>
+        <w:rPr>
+          <w:i/>
+          <w:iCs/>
+        </w:rPr>
+        <w:t>Youtube</w:t>
+      </w:r>
+      <w:r>
+        <w:t xml:space="preserve"> [online]. </w:t>
+      </w:r>
+      <w:r>
+        <w:t>6.12.2022</w:t>
+      </w:r>
+      <w:r>
+        <w:t xml:space="preserve"> [cit. 202</w:t>
+      </w:r>
+      <w:r>
+        <w:t>3</w:t>
+      </w:r>
+      <w:r>
+        <w:t>-</w:t>
+      </w:r>
+      <w:r>
+        <w:t>02</w:t>
+      </w:r>
+      <w:r>
+        <w:t>-2</w:t>
+      </w:r>
+      <w:r>
+        <w:t>7</w:t>
+      </w:r>
+      <w:r>
+        <w:t xml:space="preserve">]. Dostupné z: </w:t>
+      </w:r>
+      <w:r>
+        <w:rPr>
+          <w:rStyle w:val="Hyperlink"/>
+        </w:rPr>
+        <w:t>https://www.youtube.com/watch?v=mQWuX_KgH00</w:t>
+      </w:r>
+      <w:r>
+        <w:t xml:space="preserve">. Kanál uživatele </w:t>
+      </w:r>
+      <w:r>
+        <w:t>Meeting Cpp</w:t>
+      </w:r>
+      <w:r>
+        <w:rPr>
+          <w:rStyle w:val="Hyperlink"/>
+        </w:rPr>
+        <w:t xml:space="preserve"> </w:t>
+      </w:r>
+    </w:p>
+    <w:p>
+      <w:pPr>
+        <w:jc w:val="left"/>
+      </w:pPr>
+      <w:r>
         <w:t xml:space="preserve">TODO – zkontrolovat na </w:t>
       </w:r>
-      <w:hyperlink r:id="rId66" w:history="1">
+      <w:hyperlink r:id="rId70" w:history="1">
         <w:r>
           <w:rPr>
             <w:rStyle w:val="Hyperlink"/>
@@ -14297,8 +14714,8 @@
     <w:p>
       <w:pPr>
         <w:sectPr>
-          <w:headerReference w:type="default" r:id="rId67"/>
-          <w:footerReference w:type="default" r:id="rId68"/>
+          <w:headerReference w:type="default" r:id="rId71"/>
+          <w:footerReference w:type="default" r:id="rId72"/>
           <w:type w:val="continuous"/>
           <w:pgSz w:w="11907" w:h="16840" w:code="9"/>
           <w:pgMar w:top="1701" w:right="1134" w:bottom="1134" w:left="1134" w:header="851" w:footer="709" w:gutter="851"/>
@@ -14317,7 +14734,7 @@
       </w:r>
     </w:p>
     <w:sectPr>
-      <w:headerReference w:type="default" r:id="rId69"/>
+      <w:headerReference w:type="default" r:id="rId73"/>
       <w:type w:val="continuous"/>
       <w:pgSz w:w="11907" w:h="16840" w:code="9"/>
       <w:pgMar w:top="1701" w:right="1134" w:bottom="1134" w:left="1134" w:header="851" w:footer="709" w:gutter="851"/>

</xml_diff>